<commit_message>
Added final version of all the documents
</commit_message>
<xml_diff>
--- a/Documents/תוצרי קבוצה 16ב - מילון מושגים, תרחישי שימוש, בדיקות קבלה, אפיון ממשק משתמש נוח.docx
+++ b/Documents/תוצרי קבוצה 16ב - מילון מושגים, תרחישי שימוש, בדיקות קבלה, אפיון ממשק משתמש נוח.docx
@@ -2893,6 +2893,7 @@
       <w:r>
         <w:rPr>
           <w:rFonts w:cs="Arial"/>
+          <w:noProof/>
           <w:rtl/>
         </w:rPr>
         <w:drawing>
@@ -3067,7 +3068,7 @@
           <w:szCs w:val="28"/>
           <w:u w:val="single"/>
         </w:rPr>
-        <w:t>I.2</w:t>
+        <w:t>I.3</w:t>
       </w:r>
       <w:r>
         <w:rPr>
@@ -3102,7 +3103,7 @@
           <w:u w:val="single"/>
           <w:rtl/>
         </w:rPr>
-        <w:t xml:space="preserve"> שינוי/החלפה/הוספה של קשר עם שירותים חיצוניים</w:t>
+        <w:t xml:space="preserve"> תשלום</w:t>
       </w:r>
     </w:p>
     <w:p>
@@ -3110,7 +3111,7 @@
         <w:pStyle w:val="ListParagraph"/>
         <w:numPr>
           <w:ilvl w:val="0"/>
-          <w:numId w:val="4"/>
+          <w:numId w:val="6"/>
         </w:numPr>
         <w:rPr>
           <w:b/>
@@ -3151,7 +3152,7 @@
           <w:rFonts w:hint="cs"/>
           <w:rtl/>
         </w:rPr>
-        <w:t xml:space="preserve"> המשתמש (מנהל המערכת/מנהל חנות)</w:t>
+        <w:t xml:space="preserve"> המערכת.</w:t>
       </w:r>
     </w:p>
     <w:p>
@@ -3159,75 +3160,109 @@
         <w:pStyle w:val="ListParagraph"/>
         <w:numPr>
           <w:ilvl w:val="0"/>
-          <w:numId w:val="4"/>
-        </w:numPr>
-        <w:rPr>
-          <w:b/>
-          <w:bCs/>
-          <w:u w:val="single"/>
-        </w:rPr>
-      </w:pPr>
-      <w:r>
-        <w:rPr>
-          <w:rFonts w:hint="cs"/>
-          <w:b/>
-          <w:bCs/>
-          <w:u w:val="single"/>
-          <w:rtl/>
-        </w:rPr>
-        <w:t>תנאי התחלה:</w:t>
-      </w:r>
-      <w:r>
-        <w:rPr>
-          <w:rFonts w:hint="cs"/>
-          <w:rtl/>
-        </w:rPr>
-        <w:t xml:space="preserve"> המשתמש (מנהל המערכת/מנהל חנות) ביצע </w:t>
-      </w:r>
-      <w:r>
-        <w:t>login</w:t>
-      </w:r>
-      <w:r>
-        <w:rPr>
-          <w:rFonts w:hint="cs"/>
-          <w:rtl/>
-        </w:rPr>
-        <w:t xml:space="preserve"> למערכת </w:t>
-      </w:r>
-      <w:r>
-        <w:rPr>
-          <w:rFonts w:hint="cs"/>
-          <w:rtl/>
-        </w:rPr>
-        <w:t>ו</w:t>
-      </w:r>
-      <w:r>
-        <w:rPr>
-          <w:rFonts w:hint="cs"/>
-          <w:rtl/>
-        </w:rPr>
-        <w:t xml:space="preserve">התחבר כמנהל המערכת/מנהל חנות, וגם </w:t>
-      </w:r>
-      <w:r>
-        <w:rPr>
-          <w:rFonts w:hint="cs"/>
-          <w:rtl/>
-        </w:rPr>
-        <w:t>קיימים שירותים חיצוניים שמהמערכת מכירה ו</w:t>
-      </w:r>
-      <w:r>
-        <w:rPr>
-          <w:rFonts w:hint="cs"/>
-          <w:rtl/>
-        </w:rPr>
-        <w:t xml:space="preserve">המערכת </w:t>
-      </w:r>
-      <w:r>
-        <w:rPr>
-          <w:rFonts w:hint="cs"/>
-          <w:rtl/>
-        </w:rPr>
-        <w:t>מחוברת אליהם</w:t>
+          <w:numId w:val="6"/>
+        </w:numPr>
+        <w:rPr>
+          <w:b/>
+          <w:bCs/>
+          <w:u w:val="single"/>
+        </w:rPr>
+      </w:pPr>
+      <w:r>
+        <w:rPr>
+          <w:rFonts w:hint="cs"/>
+          <w:b/>
+          <w:bCs/>
+          <w:u w:val="single"/>
+          <w:rtl/>
+        </w:rPr>
+        <w:t>תנאי התחלה</w:t>
+      </w:r>
+      <w:r>
+        <w:rPr>
+          <w:rFonts w:hint="cs"/>
+          <w:b/>
+          <w:bCs/>
+          <w:u w:val="single"/>
+          <w:rtl/>
+        </w:rPr>
+        <w:t>:</w:t>
+      </w:r>
+      <w:r>
+        <w:rPr>
+          <w:rFonts w:hint="cs"/>
+          <w:rtl/>
+        </w:rPr>
+        <w:t xml:space="preserve"> הקשר עם שירות התשלום תקין ועובד.</w:t>
+      </w:r>
+    </w:p>
+    <w:p>
+      <w:pPr>
+        <w:pStyle w:val="ListParagraph"/>
+        <w:numPr>
+          <w:ilvl w:val="0"/>
+          <w:numId w:val="6"/>
+        </w:numPr>
+        <w:rPr>
+          <w:b/>
+          <w:bCs/>
+          <w:u w:val="single"/>
+        </w:rPr>
+      </w:pPr>
+      <w:r>
+        <w:rPr>
+          <w:rFonts w:hint="cs"/>
+          <w:b/>
+          <w:bCs/>
+          <w:u w:val="single"/>
+          <w:rtl/>
+        </w:rPr>
+        <w:t>פרמטרים:</w:t>
+      </w:r>
+      <w:r>
+        <w:rPr>
+          <w:rFonts w:hint="cs"/>
+          <w:rtl/>
+        </w:rPr>
+        <w:t xml:space="preserve"> פרטי עסקה (שהינם חלק מפרטי הפנייה שמבוצעת).</w:t>
+      </w:r>
+    </w:p>
+    <w:p>
+      <w:pPr>
+        <w:pStyle w:val="ListParagraph"/>
+        <w:numPr>
+          <w:ilvl w:val="0"/>
+          <w:numId w:val="6"/>
+        </w:numPr>
+        <w:rPr>
+          <w:b/>
+          <w:bCs/>
+          <w:u w:val="single"/>
+        </w:rPr>
+      </w:pPr>
+      <w:r>
+        <w:rPr>
+          <w:rFonts w:hint="cs"/>
+          <w:b/>
+          <w:bCs/>
+          <w:u w:val="single"/>
+          <w:rtl/>
+        </w:rPr>
+        <w:t>תוצאות מצופות:</w:t>
+      </w:r>
+      <w:r>
+        <w:rPr>
+          <w:rFonts w:hint="cs"/>
+          <w:rtl/>
+        </w:rPr>
+        <w:t xml:space="preserve"> הצלחה/סירוב של הפעולה</w:t>
+      </w:r>
+      <w:r>
+        <w:rPr>
+          <w:rFonts w:hint="cs"/>
+          <w:rtl/>
+        </w:rPr>
+        <w:t xml:space="preserve"> (לאחר שהשירות תשלום החיצוני החזיר תשובה למערכת)</w:t>
       </w:r>
       <w:r>
         <w:rPr>
@@ -3236,81 +3271,29 @@
         </w:rPr>
         <w:t>.</w:t>
       </w:r>
-      <w:r>
-        <w:rPr>
-          <w:rFonts w:hint="cs"/>
-          <w:rtl/>
-        </w:rPr>
-        <w:t xml:space="preserve"> בנוסף, ה-</w:t>
-      </w:r>
-      <w:r>
-        <w:t>SessionID</w:t>
-      </w:r>
-      <w:r>
-        <w:rPr>
-          <w:rFonts w:hint="cs"/>
-          <w:rtl/>
-        </w:rPr>
-        <w:t xml:space="preserve"> תקין ומתאים.</w:t>
-      </w:r>
     </w:p>
     <w:p>
       <w:pPr>
         <w:pStyle w:val="ListParagraph"/>
         <w:numPr>
           <w:ilvl w:val="0"/>
-          <w:numId w:val="4"/>
-        </w:numPr>
-        <w:rPr>
-          <w:b/>
-          <w:bCs/>
-          <w:u w:val="single"/>
-        </w:rPr>
-      </w:pPr>
-      <w:r>
-        <w:rPr>
-          <w:rFonts w:hint="cs"/>
-          <w:b/>
-          <w:bCs/>
-          <w:u w:val="single"/>
-          <w:rtl/>
-        </w:rPr>
-        <w:t>פרמטרים:</w:t>
-      </w:r>
-      <w:r>
-        <w:rPr>
-          <w:rFonts w:hint="cs"/>
-          <w:rtl/>
-        </w:rPr>
-        <w:t xml:space="preserve"> קישור</w:t>
-      </w:r>
-      <w:r>
-        <w:rPr>
-          <w:rFonts w:hint="cs"/>
-          <w:rtl/>
-        </w:rPr>
-        <w:t xml:space="preserve">/פרטים של </w:t>
-      </w:r>
-      <w:r>
-        <w:rPr>
-          <w:rFonts w:hint="cs"/>
-          <w:rtl/>
-        </w:rPr>
-        <w:t>שירותי</w:t>
-      </w:r>
-      <w:r>
-        <w:rPr>
-          <w:rFonts w:hint="cs"/>
-          <w:rtl/>
-        </w:rPr>
-        <w:t>ם חיצוניים</w:t>
-      </w:r>
-      <w:r>
-        <w:rPr>
-          <w:rFonts w:hint="cs"/>
-          <w:rtl/>
-        </w:rPr>
-        <w:t xml:space="preserve"> חדשים שאותם רוצים לשנות/להחליף/להוסיף.</w:t>
+          <w:numId w:val="6"/>
+        </w:numPr>
+        <w:rPr>
+          <w:b/>
+          <w:bCs/>
+          <w:u w:val="single"/>
+        </w:rPr>
+      </w:pPr>
+      <w:r>
+        <w:rPr>
+          <w:rFonts w:hint="cs"/>
+          <w:b/>
+          <w:bCs/>
+          <w:u w:val="single"/>
+          <w:rtl/>
+        </w:rPr>
+        <w:t>סדרת פעולות (בין "מפעיל" למערכת):</w:t>
       </w:r>
     </w:p>
     <w:p>
@@ -3318,112 +3301,15 @@
         <w:pStyle w:val="ListParagraph"/>
         <w:numPr>
           <w:ilvl w:val="0"/>
-          <w:numId w:val="4"/>
-        </w:numPr>
-        <w:rPr>
-          <w:b/>
-          <w:bCs/>
-          <w:u w:val="single"/>
-        </w:rPr>
-      </w:pPr>
-      <w:r>
-        <w:rPr>
-          <w:rFonts w:hint="cs"/>
-          <w:b/>
-          <w:bCs/>
-          <w:u w:val="single"/>
-          <w:rtl/>
-        </w:rPr>
-        <w:t>תוצאות מצופות:</w:t>
-      </w:r>
-      <w:r>
-        <w:rPr>
-          <w:rFonts w:hint="cs"/>
-          <w:rtl/>
-        </w:rPr>
-        <w:t xml:space="preserve"> </w:t>
-      </w:r>
-    </w:p>
-    <w:p>
-      <w:pPr>
-        <w:pStyle w:val="ListParagraph"/>
-        <w:numPr>
-          <w:ilvl w:val="1"/>
-          <w:numId w:val="52"/>
-        </w:numPr>
-        <w:rPr>
-          <w:b/>
-          <w:bCs/>
-          <w:u w:val="single"/>
-        </w:rPr>
-      </w:pPr>
-      <w:r>
-        <w:rPr>
-          <w:rFonts w:hint="cs"/>
-          <w:rtl/>
-        </w:rPr>
-        <w:t xml:space="preserve">במקרה הצלחה </w:t>
-      </w:r>
-      <w:r>
-        <w:rPr>
-          <w:rtl/>
-        </w:rPr>
-        <w:t>–</w:t>
-      </w:r>
-      <w:r>
-        <w:rPr>
-          <w:rFonts w:hint="cs"/>
-          <w:rtl/>
-        </w:rPr>
-        <w:t xml:space="preserve"> המערכת תיידע את המשתמש ש</w:t>
-      </w:r>
-      <w:r>
-        <w:rPr>
-          <w:rFonts w:hint="cs"/>
-          <w:rtl/>
-        </w:rPr>
-        <w:t>השירות החיצוני שונה/הוחלף/נוסף בהצלחה.</w:t>
-      </w:r>
-      <w:r>
-        <w:rPr>
-          <w:rFonts w:hint="cs"/>
-          <w:rtl/>
-        </w:rPr>
-        <w:t xml:space="preserve"> </w:t>
-      </w:r>
-    </w:p>
-    <w:p>
-      <w:pPr>
-        <w:pStyle w:val="ListParagraph"/>
-        <w:numPr>
-          <w:ilvl w:val="1"/>
-          <w:numId w:val="52"/>
-        </w:numPr>
-        <w:rPr>
-          <w:b/>
-          <w:bCs/>
-          <w:u w:val="single"/>
-        </w:rPr>
-      </w:pPr>
-      <w:r>
-        <w:rPr>
-          <w:rFonts w:hint="cs"/>
-          <w:rtl/>
-        </w:rPr>
-        <w:t xml:space="preserve">במקרה כישלון </w:t>
-      </w:r>
-      <w:r>
-        <w:rPr>
-          <w:rtl/>
-        </w:rPr>
-        <w:t>–</w:t>
-      </w:r>
-      <w:r>
-        <w:rPr>
-          <w:rFonts w:hint="cs"/>
-          <w:rtl/>
-        </w:rPr>
-        <w:t xml:space="preserve"> המערכת תיידע את המשתמש שהשינוי שניסה לבצע נכשל (כולל סיבת הכישלון).</w:t>
+          <w:numId w:val="7"/>
+        </w:numPr>
+      </w:pPr>
+      <w:r>
+        <w:rPr>
+          <w:rFonts w:hint="cs"/>
+          <w:rtl/>
+        </w:rPr>
+        <w:t>המערכת פונה לשירות התשלום עם פרטי עסקה כלשהי.</w:t>
       </w:r>
     </w:p>
     <w:p>
@@ -3431,23 +3317,15 @@
         <w:pStyle w:val="ListParagraph"/>
         <w:numPr>
           <w:ilvl w:val="0"/>
-          <w:numId w:val="4"/>
-        </w:numPr>
-        <w:rPr>
-          <w:b/>
-          <w:bCs/>
-          <w:u w:val="single"/>
-        </w:rPr>
-      </w:pPr>
-      <w:r>
-        <w:rPr>
-          <w:rFonts w:hint="cs"/>
-          <w:b/>
-          <w:bCs/>
-          <w:u w:val="single"/>
-          <w:rtl/>
-        </w:rPr>
-        <w:t>סדרת פעולות (בין "מפעיל" למערכת):</w:t>
+          <w:numId w:val="7"/>
+        </w:numPr>
+      </w:pPr>
+      <w:r>
+        <w:rPr>
+          <w:rFonts w:hint="cs"/>
+          <w:rtl/>
+        </w:rPr>
+        <w:t>שירות התשלום מבצע את פעולותיו ומחזיר תשובה למערכת של הצלחה/סירוב.</w:t>
       </w:r>
     </w:p>
     <w:p>
@@ -3455,15 +3333,15 @@
         <w:pStyle w:val="ListParagraph"/>
         <w:numPr>
           <w:ilvl w:val="0"/>
-          <w:numId w:val="5"/>
-        </w:numPr>
-      </w:pPr>
-      <w:r>
-        <w:rPr>
-          <w:rFonts w:hint="cs"/>
-          <w:rtl/>
-        </w:rPr>
-        <w:t>המשתמש מתחבר למערכת כמנהל מערכת/מנהל חנות.</w:t>
+          <w:numId w:val="7"/>
+        </w:numPr>
+      </w:pPr>
+      <w:r>
+        <w:rPr>
+          <w:rFonts w:hint="cs"/>
+          <w:rtl/>
+        </w:rPr>
+        <w:t>המערכת מציגה את התשובה שקיבלה משירות התשלום.</w:t>
       </w:r>
     </w:p>
     <w:p>
@@ -3471,163 +3349,7 @@
         <w:pStyle w:val="ListParagraph"/>
         <w:numPr>
           <w:ilvl w:val="0"/>
-          <w:numId w:val="5"/>
-        </w:numPr>
-      </w:pPr>
-      <w:r>
-        <w:rPr>
-          <w:rFonts w:hint="cs"/>
-          <w:rtl/>
-        </w:rPr>
-        <w:t xml:space="preserve">המשתמש </w:t>
-      </w:r>
-      <w:r>
-        <w:rPr>
-          <w:rFonts w:hint="cs"/>
-          <w:rtl/>
-        </w:rPr>
-        <w:t xml:space="preserve">מבקש מהמערכת לבצע </w:t>
-      </w:r>
-      <w:r>
-        <w:rPr>
-          <w:rFonts w:hint="cs"/>
-          <w:rtl/>
-        </w:rPr>
-        <w:t>שינוי/החלפה/הוספה של קשר עם שירות חיצוני.</w:t>
-      </w:r>
-    </w:p>
-    <w:p>
-      <w:pPr>
-        <w:ind w:left="717"/>
-        <w:rPr>
-          <w:rtl/>
-        </w:rPr>
-      </w:pPr>
-      <w:r>
-        <w:rPr>
-          <w:rFonts w:hint="cs"/>
-          <w:rtl/>
-        </w:rPr>
-        <w:t xml:space="preserve">ג.1.  במקרה של הוספה </w:t>
-      </w:r>
-      <w:r>
-        <w:rPr>
-          <w:rtl/>
-        </w:rPr>
-        <w:t>–</w:t>
-      </w:r>
-      <w:r>
-        <w:rPr>
-          <w:rFonts w:hint="cs"/>
-          <w:rtl/>
-        </w:rPr>
-        <w:t xml:space="preserve"> המערכת תבצע התחברות לשירות החדש ותוסיפו למערכת במידה והקשר הנ"ל הצליח.</w:t>
-      </w:r>
-    </w:p>
-    <w:p>
-      <w:pPr>
-        <w:ind w:left="717"/>
-        <w:rPr>
-          <w:rtl/>
-        </w:rPr>
-      </w:pPr>
-      <w:r>
-        <w:rPr>
-          <w:rFonts w:hint="cs"/>
-          <w:rtl/>
-        </w:rPr>
-        <w:t xml:space="preserve">ג.2.  במקרה של החלפה </w:t>
-      </w:r>
-      <w:r>
-        <w:rPr>
-          <w:rtl/>
-        </w:rPr>
-        <w:t>–</w:t>
-      </w:r>
-      <w:r>
-        <w:rPr>
-          <w:rFonts w:hint="cs"/>
-          <w:rtl/>
-        </w:rPr>
-        <w:t xml:space="preserve"> המערכת תבצע התחברות לשירות החדש. </w:t>
-      </w:r>
-      <w:r>
-        <w:rPr>
-          <w:rtl/>
-        </w:rPr>
-        <w:br/>
-      </w:r>
-      <w:r>
-        <w:rPr>
-          <w:rFonts w:hint="cs"/>
-          <w:rtl/>
-        </w:rPr>
-        <w:t>אם הקשר הצליח, המערכת תעדכן את השירות החדש, תסיים את הפעולות שעוד רצות על השירות הישן וכשאלה יסתיימו, תוריד את השירות הנ"ל מרשימת השירותים החיצוניים של המערכת.</w:t>
-      </w:r>
-    </w:p>
-    <w:p>
-      <w:pPr>
-        <w:ind w:left="717"/>
-      </w:pPr>
-      <w:r>
-        <w:rPr>
-          <w:rFonts w:hint="cs"/>
-          <w:rtl/>
-        </w:rPr>
-        <w:t xml:space="preserve">ג.3.  במקרה של שינוי </w:t>
-      </w:r>
-      <w:r>
-        <w:rPr>
-          <w:rtl/>
-        </w:rPr>
-        <w:t>–</w:t>
-      </w:r>
-      <w:r>
-        <w:rPr>
-          <w:rFonts w:hint="cs"/>
-          <w:rtl/>
-        </w:rPr>
-        <w:t xml:space="preserve"> המערכת תוודא חיבור לשירות הקיים. המערכת תיתן לפעולות שרצות על אותו שירות להסתיים, ולאחר מכן תשנה את הפרטים הנחוצים. </w:t>
-      </w:r>
-      <w:r>
-        <w:rPr>
-          <w:rtl/>
-        </w:rPr>
-        <w:br/>
-      </w:r>
-      <w:r>
-        <w:rPr>
-          <w:rFonts w:hint="cs"/>
-          <w:b/>
-          <w:bCs/>
-          <w:color w:val="FF0000"/>
-          <w:u w:val="single"/>
-          <w:rtl/>
-        </w:rPr>
-        <w:t>הערה:</w:t>
-      </w:r>
-      <w:r>
-        <w:rPr>
-          <w:rFonts w:hint="cs"/>
-          <w:rtl/>
-        </w:rPr>
-        <w:t xml:space="preserve"> </w:t>
-      </w:r>
-      <w:r>
-        <w:rPr>
-          <w:rFonts w:hint="cs"/>
-          <w:color w:val="FF0000"/>
-          <w:rtl/>
-        </w:rPr>
-        <w:t>עבור כ"א מהמקרים של סעיף ג', אם תתרחש שגיאה כלשהי, המערכת לא תשנה דבר במערכת ותיידע את המשתמש על כישלון הפעולה שניסה לבצע.</w:t>
-      </w:r>
-    </w:p>
-    <w:p>
-      <w:pPr>
-        <w:pStyle w:val="ListParagraph"/>
-        <w:numPr>
-          <w:ilvl w:val="0"/>
-          <w:numId w:val="4"/>
+          <w:numId w:val="6"/>
         </w:numPr>
         <w:rPr>
           <w:b/>
@@ -3659,10 +3381,10 @@
           <w:rtl/>
         </w:rPr>
         <w:drawing>
-          <wp:inline distT="0" distB="0" distL="0" distR="0" wp14:anchorId="4A7C9996" wp14:editId="356ECDC3">
-            <wp:extent cx="5274310" cy="1876425"/>
-            <wp:effectExtent l="0" t="0" r="2540" b="9525"/>
-            <wp:docPr id="4" name="Picture 4" descr="Diagram&#10;&#10;Description automatically generated"/>
+          <wp:inline distT="0" distB="0" distL="0" distR="0" wp14:anchorId="1B300B5C" wp14:editId="7E79A34B">
+            <wp:extent cx="5274310" cy="1883410"/>
+            <wp:effectExtent l="0" t="0" r="2540" b="2540"/>
+            <wp:docPr id="2" name="Picture 2" descr="Graphical user interface&#10;&#10;Description automatically generated with low confidence"/>
             <wp:cNvGraphicFramePr>
               <a:graphicFrameLocks xmlns:a="http://schemas.openxmlformats.org/drawingml/2006/main" noChangeAspect="1"/>
             </wp:cNvGraphicFramePr>
@@ -3670,7 +3392,7 @@
               <a:graphicData uri="http://schemas.openxmlformats.org/drawingml/2006/picture">
                 <pic:pic xmlns:pic="http://schemas.openxmlformats.org/drawingml/2006/picture">
                   <pic:nvPicPr>
-                    <pic:cNvPr id="4" name="Picture 4" descr="Diagram&#10;&#10;Description automatically generated"/>
+                    <pic:cNvPr id="2" name="Picture 2" descr="Graphical user interface&#10;&#10;Description automatically generated with low confidence"/>
                     <pic:cNvPicPr/>
                   </pic:nvPicPr>
                   <pic:blipFill>
@@ -3682,7 +3404,7 @@
                   <pic:spPr>
                     <a:xfrm>
                       <a:off x="0" y="0"/>
-                      <a:ext cx="5274310" cy="1876425"/>
+                      <a:ext cx="5274310" cy="1883410"/>
                     </a:xfrm>
                     <a:prstGeom prst="rect">
                       <a:avLst/>
@@ -3695,119 +3417,28 @@
         </w:drawing>
       </w:r>
     </w:p>
-    <w:p>
-      <w:pPr>
-        <w:rPr>
-          <w:rtl/>
-        </w:rPr>
-      </w:pPr>
-    </w:p>
-    <w:p>
-      <w:pPr>
-        <w:rPr>
-          <w:rtl/>
-        </w:rPr>
-      </w:pPr>
-    </w:p>
-    <w:p>
-      <w:pPr>
-        <w:rPr>
-          <w:rtl/>
-        </w:rPr>
-      </w:pPr>
-    </w:p>
-    <w:p>
-      <w:pPr>
-        <w:rPr>
-          <w:rtl/>
-        </w:rPr>
-      </w:pPr>
-    </w:p>
-    <w:p>
-      <w:pPr>
-        <w:rPr>
-          <w:rtl/>
-        </w:rPr>
-      </w:pPr>
-    </w:p>
-    <w:p>
-      <w:pPr>
-        <w:rPr>
-          <w:rtl/>
-        </w:rPr>
-      </w:pPr>
-    </w:p>
-    <w:p>
-      <w:pPr>
-        <w:rPr>
-          <w:rtl/>
-        </w:rPr>
-      </w:pPr>
-    </w:p>
-    <w:p>
-      <w:pPr>
-        <w:rPr>
-          <w:rtl/>
-        </w:rPr>
-      </w:pPr>
-    </w:p>
-    <w:p>
-      <w:pPr>
-        <w:rPr>
-          <w:rtl/>
-        </w:rPr>
-      </w:pPr>
-    </w:p>
-    <w:p>
-      <w:pPr>
-        <w:rPr>
-          <w:rtl/>
-        </w:rPr>
-      </w:pPr>
-    </w:p>
-    <w:p>
-      <w:pPr>
-        <w:rPr>
-          <w:rtl/>
-        </w:rPr>
-      </w:pPr>
-    </w:p>
-    <w:p>
-      <w:pPr>
-        <w:rPr>
-          <w:rtl/>
-        </w:rPr>
-      </w:pPr>
-    </w:p>
-    <w:p>
-      <w:pPr>
-        <w:rPr>
-          <w:rtl/>
-        </w:rPr>
-      </w:pPr>
-    </w:p>
-    <w:p>
-      <w:pPr>
-        <w:rPr>
-          <w:b/>
-          <w:bCs/>
-          <w:sz w:val="28"/>
-          <w:szCs w:val="28"/>
-          <w:u w:val="single"/>
-          <w:rtl/>
-        </w:rPr>
-      </w:pPr>
-      <w:r>
-        <w:rPr>
-          <w:rFonts w:hint="cs"/>
-          <w:b/>
-          <w:bCs/>
-          <w:sz w:val="28"/>
-          <w:szCs w:val="28"/>
-          <w:u w:val="single"/>
-          <w:rtl/>
-        </w:rPr>
-        <w:lastRenderedPageBreak/>
+    <w:p/>
+    <w:p>
+      <w:pPr>
+        <w:rPr>
+          <w:b/>
+          <w:bCs/>
+          <w:sz w:val="28"/>
+          <w:szCs w:val="28"/>
+          <w:u w:val="single"/>
+          <w:rtl/>
+        </w:rPr>
+      </w:pPr>
+      <w:r>
+        <w:rPr>
+          <w:rFonts w:hint="cs"/>
+          <w:b/>
+          <w:bCs/>
+          <w:sz w:val="28"/>
+          <w:szCs w:val="28"/>
+          <w:u w:val="single"/>
+          <w:rtl/>
+        </w:rPr>
         <w:t>תרחיש</w:t>
       </w:r>
       <w:r>
@@ -3830,7 +3461,7 @@
           <w:szCs w:val="28"/>
           <w:u w:val="single"/>
         </w:rPr>
-        <w:t>I.3</w:t>
+        <w:t>I.4</w:t>
       </w:r>
       <w:r>
         <w:rPr>
@@ -3865,7 +3496,7 @@
           <w:u w:val="single"/>
           <w:rtl/>
         </w:rPr>
-        <w:t xml:space="preserve"> תשלום</w:t>
+        <w:t xml:space="preserve"> אספקה</w:t>
       </w:r>
     </w:p>
     <w:p>
@@ -3873,7 +3504,7 @@
         <w:pStyle w:val="ListParagraph"/>
         <w:numPr>
           <w:ilvl w:val="0"/>
-          <w:numId w:val="6"/>
+          <w:numId w:val="8"/>
         </w:numPr>
         <w:rPr>
           <w:b/>
@@ -3922,40 +3553,30 @@
         <w:pStyle w:val="ListParagraph"/>
         <w:numPr>
           <w:ilvl w:val="0"/>
-          <w:numId w:val="6"/>
-        </w:numPr>
-        <w:rPr>
-          <w:b/>
-          <w:bCs/>
-          <w:u w:val="single"/>
-        </w:rPr>
-      </w:pPr>
-      <w:r>
-        <w:rPr>
-          <w:rFonts w:hint="cs"/>
-          <w:b/>
-          <w:bCs/>
-          <w:u w:val="single"/>
-          <w:rtl/>
-        </w:rPr>
-        <w:t>תנאי התחלה</w:t>
-      </w:r>
-      <w:r>
-        <w:rPr>
-          <w:rFonts w:hint="cs"/>
-          <w:b/>
-          <w:bCs/>
-          <w:u w:val="single"/>
-          <w:rtl/>
-        </w:rPr>
-        <w:t>:</w:t>
-      </w:r>
-      <w:r>
-        <w:rPr>
-          <w:rFonts w:hint="cs"/>
-          <w:rtl/>
-        </w:rPr>
-        <w:t xml:space="preserve"> הקשר עם שירות התשלום תקין ועובד.</w:t>
+          <w:numId w:val="8"/>
+        </w:numPr>
+        <w:rPr>
+          <w:b/>
+          <w:bCs/>
+          <w:u w:val="single"/>
+        </w:rPr>
+      </w:pPr>
+      <w:r>
+        <w:rPr>
+          <w:rFonts w:hint="cs"/>
+          <w:b/>
+          <w:bCs/>
+          <w:u w:val="single"/>
+          <w:rtl/>
+        </w:rPr>
+        <w:t>תנאי התחלה:</w:t>
+      </w:r>
+      <w:r>
+        <w:rPr>
+          <w:rFonts w:hint="cs"/>
+          <w:rtl/>
+        </w:rPr>
+        <w:t xml:space="preserve"> הקשר עם שירות האספקה תקין ועובד.</w:t>
       </w:r>
     </w:p>
     <w:p>
@@ -3963,7 +3584,7 @@
         <w:pStyle w:val="ListParagraph"/>
         <w:numPr>
           <w:ilvl w:val="0"/>
-          <w:numId w:val="6"/>
+          <w:numId w:val="8"/>
         </w:numPr>
         <w:rPr>
           <w:b/>
@@ -3986,7 +3607,7 @@
           <w:rFonts w:hint="cs"/>
           <w:rtl/>
         </w:rPr>
-        <w:t xml:space="preserve"> פרטי עסקה (שהינם חלק מפרטי הפנייה שמבוצעת).</w:t>
+        <w:t xml:space="preserve"> ישנם פרטי חבילה ולקוח.</w:t>
       </w:r>
     </w:p>
     <w:p>
@@ -3994,7 +3615,7 @@
         <w:pStyle w:val="ListParagraph"/>
         <w:numPr>
           <w:ilvl w:val="0"/>
-          <w:numId w:val="6"/>
+          <w:numId w:val="8"/>
         </w:numPr>
         <w:rPr>
           <w:b/>
@@ -4024,7 +3645,7 @@
           <w:rFonts w:hint="cs"/>
           <w:rtl/>
         </w:rPr>
-        <w:t xml:space="preserve"> (לאחר שהשירות תשלום החיצוני החזיר תשובה למערכת)</w:t>
+        <w:t xml:space="preserve"> (לאחר ששירות האספקה החיצוני החזיר תשובה למערכת)</w:t>
       </w:r>
       <w:r>
         <w:rPr>
@@ -4039,7 +3660,7 @@
         <w:pStyle w:val="ListParagraph"/>
         <w:numPr>
           <w:ilvl w:val="0"/>
-          <w:numId w:val="6"/>
+          <w:numId w:val="8"/>
         </w:numPr>
         <w:rPr>
           <w:b/>
@@ -4063,15 +3684,15 @@
         <w:pStyle w:val="ListParagraph"/>
         <w:numPr>
           <w:ilvl w:val="0"/>
-          <w:numId w:val="7"/>
-        </w:numPr>
-      </w:pPr>
-      <w:r>
-        <w:rPr>
-          <w:rFonts w:hint="cs"/>
-          <w:rtl/>
-        </w:rPr>
-        <w:t>המערכת פונה לשירות התשלום עם פרטי עסקה כלשהי.</w:t>
+          <w:numId w:val="44"/>
+        </w:numPr>
+      </w:pPr>
+      <w:r>
+        <w:rPr>
+          <w:rFonts w:hint="cs"/>
+          <w:rtl/>
+        </w:rPr>
+        <w:t>המערכת פונה לשירות האספקה עם פרטי הובלה/אספקה כלשהי.</w:t>
       </w:r>
     </w:p>
     <w:p>
@@ -4079,15 +3700,15 @@
         <w:pStyle w:val="ListParagraph"/>
         <w:numPr>
           <w:ilvl w:val="0"/>
-          <w:numId w:val="7"/>
-        </w:numPr>
-      </w:pPr>
-      <w:r>
-        <w:rPr>
-          <w:rFonts w:hint="cs"/>
-          <w:rtl/>
-        </w:rPr>
-        <w:t>שירות התשלום מבצע את פעולותיו ומחזיר תשובה למערכת של הצלחה/סירוב.</w:t>
+          <w:numId w:val="44"/>
+        </w:numPr>
+      </w:pPr>
+      <w:r>
+        <w:rPr>
+          <w:rFonts w:hint="cs"/>
+          <w:rtl/>
+        </w:rPr>
+        <w:t>שירות האספקה מבצע את פעולותיו ומחזיר תשובה למערכת של הצלחה/סירוב.</w:t>
       </w:r>
     </w:p>
     <w:p>
@@ -4095,15 +3716,15 @@
         <w:pStyle w:val="ListParagraph"/>
         <w:numPr>
           <w:ilvl w:val="0"/>
-          <w:numId w:val="7"/>
-        </w:numPr>
-      </w:pPr>
-      <w:r>
-        <w:rPr>
-          <w:rFonts w:hint="cs"/>
-          <w:rtl/>
-        </w:rPr>
-        <w:t>המערכת מציגה את התשובה שקיבלה משירות התשלום.</w:t>
+          <w:numId w:val="44"/>
+        </w:numPr>
+      </w:pPr>
+      <w:r>
+        <w:rPr>
+          <w:rFonts w:hint="cs"/>
+          <w:rtl/>
+        </w:rPr>
+        <w:t>המערכת מציגה את התשובה שקיבלה משירות האספקה.</w:t>
       </w:r>
     </w:p>
     <w:p>
@@ -4111,7 +3732,7 @@
         <w:pStyle w:val="ListParagraph"/>
         <w:numPr>
           <w:ilvl w:val="0"/>
-          <w:numId w:val="6"/>
+          <w:numId w:val="8"/>
         </w:numPr>
         <w:rPr>
           <w:b/>
@@ -4134,19 +3755,28 @@
     <w:p>
       <w:pPr>
         <w:rPr>
-          <w:rtl/>
-        </w:rPr>
-      </w:pPr>
-      <w:r>
-        <w:rPr>
-          <w:rFonts w:cs="Arial"/>
+          <w:b/>
+          <w:bCs/>
+          <w:sz w:val="28"/>
+          <w:szCs w:val="28"/>
+          <w:u w:val="single"/>
+          <w:rtl/>
+        </w:rPr>
+      </w:pPr>
+      <w:r>
+        <w:rPr>
+          <w:rFonts w:cs="Arial"/>
+          <w:b/>
+          <w:bCs/>
+          <w:sz w:val="28"/>
+          <w:szCs w:val="28"/>
           <w:rtl/>
         </w:rPr>
         <w:drawing>
-          <wp:inline distT="0" distB="0" distL="0" distR="0" wp14:anchorId="01D1B2BF" wp14:editId="78E7E48B">
-            <wp:extent cx="5274310" cy="1863090"/>
+          <wp:inline distT="0" distB="0" distL="0" distR="0" wp14:anchorId="14E6FA2F" wp14:editId="2F435635">
+            <wp:extent cx="5274310" cy="1767840"/>
             <wp:effectExtent l="0" t="0" r="2540" b="3810"/>
-            <wp:docPr id="5" name="Picture 5" descr="Diagram&#10;&#10;Description automatically generated"/>
+            <wp:docPr id="3" name="Picture 3" descr="Graphical user interface&#10;&#10;Description automatically generated"/>
             <wp:cNvGraphicFramePr>
               <a:graphicFrameLocks xmlns:a="http://schemas.openxmlformats.org/drawingml/2006/main" noChangeAspect="1"/>
             </wp:cNvGraphicFramePr>
@@ -4154,7 +3784,7 @@
               <a:graphicData uri="http://schemas.openxmlformats.org/drawingml/2006/picture">
                 <pic:pic xmlns:pic="http://schemas.openxmlformats.org/drawingml/2006/picture">
                   <pic:nvPicPr>
-                    <pic:cNvPr id="5" name="Picture 5" descr="Diagram&#10;&#10;Description automatically generated"/>
+                    <pic:cNvPr id="3" name="Picture 3" descr="Graphical user interface&#10;&#10;Description automatically generated"/>
                     <pic:cNvPicPr/>
                   </pic:nvPicPr>
                   <pic:blipFill>
@@ -4166,7 +3796,7 @@
                   <pic:spPr>
                     <a:xfrm>
                       <a:off x="0" y="0"/>
-                      <a:ext cx="5274310" cy="1863090"/>
+                      <a:ext cx="5274310" cy="1767840"/>
                     </a:xfrm>
                     <a:prstGeom prst="rect">
                       <a:avLst/>
@@ -4179,410 +3809,6 @@
         </w:drawing>
       </w:r>
     </w:p>
-    <w:p/>
-    <w:p>
-      <w:pPr>
-        <w:rPr>
-          <w:b/>
-          <w:bCs/>
-          <w:sz w:val="28"/>
-          <w:szCs w:val="28"/>
-          <w:u w:val="single"/>
-          <w:rtl/>
-        </w:rPr>
-      </w:pPr>
-      <w:r>
-        <w:rPr>
-          <w:rFonts w:hint="cs"/>
-          <w:b/>
-          <w:bCs/>
-          <w:sz w:val="28"/>
-          <w:szCs w:val="28"/>
-          <w:u w:val="single"/>
-          <w:rtl/>
-        </w:rPr>
-        <w:t>תרחיש</w:t>
-      </w:r>
-      <w:r>
-        <w:rPr>
-          <w:rFonts w:hint="cs"/>
-          <w:b/>
-          <w:bCs/>
-          <w:sz w:val="28"/>
-          <w:szCs w:val="28"/>
-          <w:u w:val="single"/>
-          <w:rtl/>
-        </w:rPr>
-        <w:t xml:space="preserve"> </w:t>
-      </w:r>
-      <w:r>
-        <w:rPr>
-          <w:b/>
-          <w:bCs/>
-          <w:sz w:val="28"/>
-          <w:szCs w:val="28"/>
-          <w:u w:val="single"/>
-        </w:rPr>
-        <w:t>I.4</w:t>
-      </w:r>
-      <w:r>
-        <w:rPr>
-          <w:rFonts w:hint="cs"/>
-          <w:b/>
-          <w:bCs/>
-          <w:sz w:val="28"/>
-          <w:szCs w:val="28"/>
-          <w:u w:val="single"/>
-          <w:rtl/>
-        </w:rPr>
-        <w:t xml:space="preserve"> </w:t>
-      </w:r>
-      <w:r>
-        <w:rPr>
-          <w:b/>
-          <w:bCs/>
-          <w:sz w:val="28"/>
-          <w:szCs w:val="28"/>
-          <w:u w:val="single"/>
-          <w:rtl/>
-        </w:rPr>
-        <w:t>–</w:t>
-      </w:r>
-      <w:r>
-        <w:rPr>
-          <w:rFonts w:hint="cs"/>
-          <w:b/>
-          <w:bCs/>
-          <w:sz w:val="28"/>
-          <w:szCs w:val="28"/>
-          <w:u w:val="single"/>
-          <w:rtl/>
-        </w:rPr>
-        <w:t xml:space="preserve"> אספקה</w:t>
-      </w:r>
-    </w:p>
-    <w:p>
-      <w:pPr>
-        <w:pStyle w:val="ListParagraph"/>
-        <w:numPr>
-          <w:ilvl w:val="0"/>
-          <w:numId w:val="8"/>
-        </w:numPr>
-        <w:rPr>
-          <w:b/>
-          <w:bCs/>
-          <w:u w:val="single"/>
-        </w:rPr>
-      </w:pPr>
-      <w:r>
-        <w:rPr>
-          <w:rFonts w:hint="cs"/>
-          <w:b/>
-          <w:bCs/>
-          <w:u w:val="single"/>
-          <w:rtl/>
-        </w:rPr>
-        <w:t>מפעילים (</w:t>
-      </w:r>
-      <w:r>
-        <w:rPr>
-          <w:b/>
-          <w:bCs/>
-          <w:u w:val="single"/>
-        </w:rPr>
-        <w:t>Actors</w:t>
-      </w:r>
-      <w:r>
-        <w:rPr>
-          <w:rFonts w:hint="cs"/>
-          <w:b/>
-          <w:bCs/>
-          <w:u w:val="single"/>
-          <w:rtl/>
-        </w:rPr>
-        <w:t>):</w:t>
-      </w:r>
-      <w:r>
-        <w:rPr>
-          <w:rFonts w:hint="cs"/>
-          <w:rtl/>
-        </w:rPr>
-        <w:t xml:space="preserve"> המערכת.</w:t>
-      </w:r>
-    </w:p>
-    <w:p>
-      <w:pPr>
-        <w:pStyle w:val="ListParagraph"/>
-        <w:numPr>
-          <w:ilvl w:val="0"/>
-          <w:numId w:val="8"/>
-        </w:numPr>
-        <w:rPr>
-          <w:b/>
-          <w:bCs/>
-          <w:u w:val="single"/>
-        </w:rPr>
-      </w:pPr>
-      <w:r>
-        <w:rPr>
-          <w:rFonts w:hint="cs"/>
-          <w:b/>
-          <w:bCs/>
-          <w:u w:val="single"/>
-          <w:rtl/>
-        </w:rPr>
-        <w:t>תנאי התחלה:</w:t>
-      </w:r>
-      <w:r>
-        <w:rPr>
-          <w:rFonts w:hint="cs"/>
-          <w:rtl/>
-        </w:rPr>
-        <w:t xml:space="preserve"> הקשר עם שירות האספקה תקין ועובד.</w:t>
-      </w:r>
-    </w:p>
-    <w:p>
-      <w:pPr>
-        <w:pStyle w:val="ListParagraph"/>
-        <w:numPr>
-          <w:ilvl w:val="0"/>
-          <w:numId w:val="8"/>
-        </w:numPr>
-        <w:rPr>
-          <w:b/>
-          <w:bCs/>
-          <w:u w:val="single"/>
-        </w:rPr>
-      </w:pPr>
-      <w:r>
-        <w:rPr>
-          <w:rFonts w:hint="cs"/>
-          <w:b/>
-          <w:bCs/>
-          <w:u w:val="single"/>
-          <w:rtl/>
-        </w:rPr>
-        <w:t>פרמטרים:</w:t>
-      </w:r>
-      <w:r>
-        <w:rPr>
-          <w:rFonts w:hint="cs"/>
-          <w:rtl/>
-        </w:rPr>
-        <w:t xml:space="preserve"> ישנם פרטי חבילה ולקוח.</w:t>
-      </w:r>
-    </w:p>
-    <w:p>
-      <w:pPr>
-        <w:pStyle w:val="ListParagraph"/>
-        <w:numPr>
-          <w:ilvl w:val="0"/>
-          <w:numId w:val="8"/>
-        </w:numPr>
-        <w:rPr>
-          <w:b/>
-          <w:bCs/>
-          <w:u w:val="single"/>
-        </w:rPr>
-      </w:pPr>
-      <w:r>
-        <w:rPr>
-          <w:rFonts w:hint="cs"/>
-          <w:b/>
-          <w:bCs/>
-          <w:u w:val="single"/>
-          <w:rtl/>
-        </w:rPr>
-        <w:t>תוצאות מצופות:</w:t>
-      </w:r>
-      <w:r>
-        <w:rPr>
-          <w:rFonts w:hint="cs"/>
-          <w:rtl/>
-        </w:rPr>
-        <w:t xml:space="preserve"> הצלחה/סירוב של הפעולה</w:t>
-      </w:r>
-      <w:r>
-        <w:rPr>
-          <w:rFonts w:hint="cs"/>
-          <w:rtl/>
-        </w:rPr>
-        <w:t xml:space="preserve"> (לאחר ששירות האספקה החיצוני החזיר תשובה למערכת)</w:t>
-      </w:r>
-      <w:r>
-        <w:rPr>
-          <w:rFonts w:hint="cs"/>
-          <w:rtl/>
-        </w:rPr>
-        <w:t>.</w:t>
-      </w:r>
-    </w:p>
-    <w:p>
-      <w:pPr>
-        <w:pStyle w:val="ListParagraph"/>
-        <w:numPr>
-          <w:ilvl w:val="0"/>
-          <w:numId w:val="8"/>
-        </w:numPr>
-        <w:rPr>
-          <w:b/>
-          <w:bCs/>
-          <w:u w:val="single"/>
-        </w:rPr>
-      </w:pPr>
-      <w:r>
-        <w:rPr>
-          <w:rFonts w:hint="cs"/>
-          <w:b/>
-          <w:bCs/>
-          <w:u w:val="single"/>
-          <w:rtl/>
-        </w:rPr>
-        <w:t>סדרת פעולות (בין "מפעיל" למערכת):</w:t>
-      </w:r>
-    </w:p>
-    <w:p>
-      <w:pPr>
-        <w:pStyle w:val="ListParagraph"/>
-        <w:numPr>
-          <w:ilvl w:val="0"/>
-          <w:numId w:val="44"/>
-        </w:numPr>
-      </w:pPr>
-      <w:r>
-        <w:rPr>
-          <w:rFonts w:hint="cs"/>
-          <w:rtl/>
-        </w:rPr>
-        <w:t>המערכת פונה לשירות האספקה עם פרטי הובלה/אספקה כלשהי.</w:t>
-      </w:r>
-    </w:p>
-    <w:p>
-      <w:pPr>
-        <w:pStyle w:val="ListParagraph"/>
-        <w:numPr>
-          <w:ilvl w:val="0"/>
-          <w:numId w:val="44"/>
-        </w:numPr>
-      </w:pPr>
-      <w:r>
-        <w:rPr>
-          <w:rFonts w:hint="cs"/>
-          <w:rtl/>
-        </w:rPr>
-        <w:t>שירות האספקה מבצע את פעולותיו ומחזיר תשובה למערכת של הצלחה/סירוב.</w:t>
-      </w:r>
-    </w:p>
-    <w:p>
-      <w:pPr>
-        <w:pStyle w:val="ListParagraph"/>
-        <w:numPr>
-          <w:ilvl w:val="0"/>
-          <w:numId w:val="44"/>
-        </w:numPr>
-      </w:pPr>
-      <w:r>
-        <w:rPr>
-          <w:rFonts w:hint="cs"/>
-          <w:rtl/>
-        </w:rPr>
-        <w:t>המערכת מציגה את התשובה שקיבלה משירות האספקה.</w:t>
-      </w:r>
-    </w:p>
-    <w:p>
-      <w:pPr>
-        <w:pStyle w:val="ListParagraph"/>
-        <w:numPr>
-          <w:ilvl w:val="0"/>
-          <w:numId w:val="8"/>
-        </w:numPr>
-        <w:rPr>
-          <w:b/>
-          <w:bCs/>
-          <w:u w:val="single"/>
-          <w:rtl/>
-        </w:rPr>
-      </w:pPr>
-      <w:r>
-        <w:rPr>
-          <w:rFonts w:hint="cs"/>
-          <w:b/>
-          <w:bCs/>
-          <w:u w:val="single"/>
-          <w:rtl/>
-        </w:rPr>
-        <w:t>תרשים:</w:t>
-      </w:r>
-    </w:p>
-    <w:p>
-      <w:pPr>
-        <w:rPr>
-          <w:b/>
-          <w:bCs/>
-          <w:sz w:val="28"/>
-          <w:szCs w:val="28"/>
-          <w:u w:val="single"/>
-          <w:rtl/>
-        </w:rPr>
-      </w:pPr>
-      <w:r>
-        <w:rPr>
-          <w:rFonts w:cs="Arial"/>
-          <w:b/>
-          <w:bCs/>
-          <w:sz w:val="28"/>
-          <w:szCs w:val="28"/>
-          <w:rtl/>
-        </w:rPr>
-        <w:drawing>
-          <wp:inline distT="0" distB="0" distL="0" distR="0" wp14:anchorId="6DE48C03" wp14:editId="29C5C54B">
-            <wp:extent cx="5274310" cy="1703070"/>
-            <wp:effectExtent l="0" t="0" r="2540" b="0"/>
-            <wp:docPr id="6" name="Picture 6" descr="Diagram&#10;&#10;Description automatically generated"/>
-            <wp:cNvGraphicFramePr>
-              <a:graphicFrameLocks xmlns:a="http://schemas.openxmlformats.org/drawingml/2006/main" noChangeAspect="1"/>
-            </wp:cNvGraphicFramePr>
-            <a:graphic xmlns:a="http://schemas.openxmlformats.org/drawingml/2006/main">
-              <a:graphicData uri="http://schemas.openxmlformats.org/drawingml/2006/picture">
-                <pic:pic xmlns:pic="http://schemas.openxmlformats.org/drawingml/2006/picture">
-                  <pic:nvPicPr>
-                    <pic:cNvPr id="6" name="Picture 6" descr="Diagram&#10;&#10;Description automatically generated"/>
-                    <pic:cNvPicPr/>
-                  </pic:nvPicPr>
-                  <pic:blipFill>
-                    <a:blip r:embed="rId8"/>
-                    <a:stretch>
-                      <a:fillRect/>
-                    </a:stretch>
-                  </pic:blipFill>
-                  <pic:spPr>
-                    <a:xfrm>
-                      <a:off x="0" y="0"/>
-                      <a:ext cx="5274310" cy="1703070"/>
-                    </a:xfrm>
-                    <a:prstGeom prst="rect">
-                      <a:avLst/>
-                    </a:prstGeom>
-                  </pic:spPr>
-                </pic:pic>
-              </a:graphicData>
-            </a:graphic>
-          </wp:inline>
-        </w:drawing>
-      </w:r>
-    </w:p>
-    <w:p>
-      <w:pPr>
-        <w:rPr>
-          <w:b/>
-          <w:bCs/>
-          <w:sz w:val="28"/>
-          <w:szCs w:val="28"/>
-          <w:u w:val="single"/>
-          <w:rtl/>
-        </w:rPr>
-      </w:pPr>
-    </w:p>
     <w:p>
       <w:pPr>
         <w:rPr>
@@ -5112,6 +4338,7 @@
       <w:r>
         <w:rPr>
           <w:rFonts w:cs="Arial"/>
+          <w:noProof/>
           <w:rtl/>
         </w:rPr>
         <w:drawing>
@@ -5130,7 +4357,7 @@
                     <pic:cNvPicPr/>
                   </pic:nvPicPr>
                   <pic:blipFill>
-                    <a:blip r:embed="rId9"/>
+                    <a:blip r:embed="rId8"/>
                     <a:stretch>
                       <a:fillRect/>
                     </a:stretch>
@@ -5547,6 +4774,7 @@
       <w:r>
         <w:rPr>
           <w:rFonts w:cs="Arial"/>
+          <w:noProof/>
           <w:rtl/>
         </w:rPr>
         <w:drawing>
@@ -5565,7 +4793,7 @@
                     <pic:cNvPicPr/>
                   </pic:nvPicPr>
                   <pic:blipFill>
-                    <a:blip r:embed="rId10"/>
+                    <a:blip r:embed="rId9"/>
                     <a:stretch>
                       <a:fillRect/>
                     </a:stretch>
@@ -6024,6 +5252,7 @@
       <w:r>
         <w:rPr>
           <w:rFonts w:cs="Arial"/>
+          <w:noProof/>
           <w:rtl/>
         </w:rPr>
         <w:drawing>
@@ -6042,7 +5271,7 @@
                     <pic:cNvPicPr/>
                   </pic:nvPicPr>
                   <pic:blipFill>
-                    <a:blip r:embed="rId11"/>
+                    <a:blip r:embed="rId10"/>
                     <a:stretch>
                       <a:fillRect/>
                     </a:stretch>
@@ -6295,7 +5524,21 @@
           <w:rFonts w:hint="cs"/>
           <w:rtl/>
         </w:rPr>
-        <w:t xml:space="preserve"> האורח יצא מהמערכת ולא יוגדר כקונה יותר וסל הקניות שלו יתרוקן.</w:t>
+        <w:t xml:space="preserve"> האורח יצא מהמערכת ולא יוגדר כקונה יותר וסל הקניות שלו </w:t>
+      </w:r>
+      <w:r>
+        <w:rPr>
+          <w:rFonts w:hint="cs"/>
+          <w:rtl/>
+        </w:rPr>
+        <w:t>ימחק</w:t>
+      </w:r>
+      <w:r>
+        <w:rPr>
+          <w:rFonts w:hint="cs"/>
+          <w:rtl/>
+        </w:rPr>
+        <w:t>.</w:t>
       </w:r>
       <w:r>
         <w:rPr>
@@ -6382,22 +5625,6 @@
         <w:pStyle w:val="ListParagraph"/>
         <w:numPr>
           <w:ilvl w:val="0"/>
-          <w:numId w:val="14"/>
-        </w:numPr>
-      </w:pPr>
-      <w:r>
-        <w:rPr>
-          <w:rFonts w:hint="cs"/>
-          <w:rtl/>
-        </w:rPr>
-        <w:t>המערכת תבצע סגירה.</w:t>
-      </w:r>
-    </w:p>
-    <w:p>
-      <w:pPr>
-        <w:pStyle w:val="ListParagraph"/>
-        <w:numPr>
-          <w:ilvl w:val="0"/>
           <w:numId w:val="13"/>
         </w:numPr>
         <w:rPr>
@@ -6430,10 +5657,10 @@
           <w:rtl/>
         </w:rPr>
         <w:drawing>
-          <wp:inline distT="0" distB="0" distL="0" distR="0" wp14:anchorId="49D1E395" wp14:editId="335398F2">
-            <wp:extent cx="5274310" cy="1874520"/>
+          <wp:inline distT="0" distB="0" distL="0" distR="0" wp14:anchorId="010F77B8" wp14:editId="6A085BF1">
+            <wp:extent cx="5274310" cy="1891030"/>
             <wp:effectExtent l="0" t="0" r="2540" b="0"/>
-            <wp:docPr id="13" name="Picture 13" descr="Graphical user interface, diagram&#10;&#10;Description automatically generated"/>
+            <wp:docPr id="7" name="Picture 7" descr="Graphical user interface&#10;&#10;Description automatically generated"/>
             <wp:cNvGraphicFramePr>
               <a:graphicFrameLocks xmlns:a="http://schemas.openxmlformats.org/drawingml/2006/main" noChangeAspect="1"/>
             </wp:cNvGraphicFramePr>
@@ -6441,11 +5668,11 @@
               <a:graphicData uri="http://schemas.openxmlformats.org/drawingml/2006/picture">
                 <pic:pic xmlns:pic="http://schemas.openxmlformats.org/drawingml/2006/picture">
                   <pic:nvPicPr>
-                    <pic:cNvPr id="13" name="Picture 13" descr="Graphical user interface, diagram&#10;&#10;Description automatically generated"/>
+                    <pic:cNvPr id="7" name="Picture 7" descr="Graphical user interface&#10;&#10;Description automatically generated"/>
                     <pic:cNvPicPr/>
                   </pic:nvPicPr>
                   <pic:blipFill>
-                    <a:blip r:embed="rId12"/>
+                    <a:blip r:embed="rId11"/>
                     <a:stretch>
                       <a:fillRect/>
                     </a:stretch>
@@ -6453,7 +5680,7 @@
                   <pic:spPr>
                     <a:xfrm>
                       <a:off x="0" y="0"/>
-                      <a:ext cx="5274310" cy="1874520"/>
+                      <a:ext cx="5274310" cy="1891030"/>
                     </a:xfrm>
                     <a:prstGeom prst="rect">
                       <a:avLst/>
@@ -6466,6 +5693,7 @@
         </w:drawing>
       </w:r>
     </w:p>
+    <w:p/>
     <w:p>
       <w:pPr>
         <w:rPr>
@@ -7021,6 +6249,7 @@
       <w:r>
         <w:rPr>
           <w:rFonts w:cs="Arial"/>
+          <w:noProof/>
           <w:rtl/>
         </w:rPr>
         <w:drawing>
@@ -7039,7 +6268,7 @@
                     <pic:cNvPicPr/>
                   </pic:nvPicPr>
                   <pic:blipFill>
-                    <a:blip r:embed="rId13"/>
+                    <a:blip r:embed="rId12"/>
                     <a:stretch>
                       <a:fillRect/>
                     </a:stretch>
@@ -7495,14 +6724,7 @@
           <w:rFonts w:hint="cs"/>
           <w:rtl/>
         </w:rPr>
-        <w:t xml:space="preserve"> וגם </w:t>
-      </w:r>
-      <w:r>
-        <w:rPr>
-          <w:rFonts w:hint="cs"/>
-          <w:rtl/>
-        </w:rPr>
-        <w:t>ה-</w:t>
+        <w:t xml:space="preserve"> וגם ה-</w:t>
       </w:r>
       <w:r>
         <w:t>SessionID</w:t>
@@ -7962,6 +7184,7 @@
       <w:r>
         <w:rPr>
           <w:rFonts w:cs="Arial"/>
+          <w:noProof/>
           <w:rtl/>
         </w:rPr>
         <w:drawing>
@@ -7980,7 +7203,7 @@
                     <pic:cNvPicPr/>
                   </pic:nvPicPr>
                   <pic:blipFill>
-                    <a:blip r:embed="rId14"/>
+                    <a:blip r:embed="rId13"/>
                     <a:stretch>
                       <a:fillRect/>
                     </a:stretch>
@@ -8272,14 +7495,7 @@
           <w:rFonts w:hint="cs"/>
           <w:rtl/>
         </w:rPr>
-        <w:t xml:space="preserve"> </w:t>
-      </w:r>
-      <w:r>
-        <w:rPr>
-          <w:rFonts w:hint="cs"/>
-          <w:rtl/>
-        </w:rPr>
-        <w:t>בנוסף, ה-</w:t>
+        <w:t xml:space="preserve"> בנוסף, ה-</w:t>
       </w:r>
       <w:r>
         <w:t>SessionID</w:t>
@@ -8582,6 +7798,7 @@
       <w:r>
         <w:rPr>
           <w:rFonts w:cs="Arial"/>
+          <w:noProof/>
           <w:rtl/>
         </w:rPr>
         <w:drawing>
@@ -8600,7 +7817,7 @@
                     <pic:cNvPicPr/>
                   </pic:nvPicPr>
                   <pic:blipFill>
-                    <a:blip r:embed="rId15"/>
+                    <a:blip r:embed="rId14"/>
                     <a:stretch>
                       <a:fillRect/>
                     </a:stretch>
@@ -8990,14 +8207,7 @@
           <w:rFonts w:hint="cs"/>
           <w:rtl/>
         </w:rPr>
-        <w:t xml:space="preserve"> </w:t>
-      </w:r>
-      <w:r>
-        <w:rPr>
-          <w:rFonts w:hint="cs"/>
-          <w:rtl/>
-        </w:rPr>
-        <w:t>בנוסף, ה-</w:t>
+        <w:t xml:space="preserve"> בנוסף, ה-</w:t>
       </w:r>
       <w:r>
         <w:t>SessionID</w:t>
@@ -9380,6 +8590,7 @@
       <w:r>
         <w:rPr>
           <w:rFonts w:cs="Arial"/>
+          <w:noProof/>
           <w:rtl/>
         </w:rPr>
         <w:drawing>
@@ -9398,7 +8609,7 @@
                     <pic:cNvPicPr/>
                   </pic:nvPicPr>
                   <pic:blipFill>
-                    <a:blip r:embed="rId16"/>
+                    <a:blip r:embed="rId15"/>
                     <a:stretch>
                       <a:fillRect/>
                     </a:stretch>
@@ -10540,10 +9751,10 @@
           <w:rtl/>
         </w:rPr>
         <w:drawing>
-          <wp:inline distT="0" distB="0" distL="0" distR="0" wp14:anchorId="746A547C" wp14:editId="28E27482">
-            <wp:extent cx="5274310" cy="2364105"/>
+          <wp:inline distT="0" distB="0" distL="0" distR="0" wp14:anchorId="30953A7C" wp14:editId="65C28FEC">
+            <wp:extent cx="5274310" cy="2389505"/>
             <wp:effectExtent l="0" t="0" r="2540" b="0"/>
-            <wp:docPr id="20" name="Picture 20" descr="Diagram&#10;&#10;Description automatically generated"/>
+            <wp:docPr id="8" name="Picture 8" descr="Diagram&#10;&#10;Description automatically generated"/>
             <wp:cNvGraphicFramePr>
               <a:graphicFrameLocks xmlns:a="http://schemas.openxmlformats.org/drawingml/2006/main" noChangeAspect="1"/>
             </wp:cNvGraphicFramePr>
@@ -10551,11 +9762,11 @@
               <a:graphicData uri="http://schemas.openxmlformats.org/drawingml/2006/picture">
                 <pic:pic xmlns:pic="http://schemas.openxmlformats.org/drawingml/2006/picture">
                   <pic:nvPicPr>
-                    <pic:cNvPr id="20" name="Picture 20" descr="Diagram&#10;&#10;Description automatically generated"/>
+                    <pic:cNvPr id="8" name="Picture 8" descr="Diagram&#10;&#10;Description automatically generated"/>
                     <pic:cNvPicPr/>
                   </pic:nvPicPr>
                   <pic:blipFill>
-                    <a:blip r:embed="rId17"/>
+                    <a:blip r:embed="rId16"/>
                     <a:stretch>
                       <a:fillRect/>
                     </a:stretch>
@@ -10563,7 +9774,7 @@
                   <pic:spPr>
                     <a:xfrm>
                       <a:off x="0" y="0"/>
-                      <a:ext cx="5274310" cy="2364105"/>
+                      <a:ext cx="5274310" cy="2389505"/>
                     </a:xfrm>
                     <a:prstGeom prst="rect">
                       <a:avLst/>
@@ -10805,14 +10016,7 @@
           <w:rFonts w:hint="cs"/>
           <w:rtl/>
         </w:rPr>
-        <w:t xml:space="preserve"> וגם</w:t>
-      </w:r>
-      <w:r>
-        <w:rPr>
-          <w:rFonts w:hint="cs"/>
-          <w:rtl/>
-        </w:rPr>
-        <w:t xml:space="preserve"> ה-</w:t>
+        <w:t xml:space="preserve"> וגם ה-</w:t>
       </w:r>
       <w:r>
         <w:t>SessionID</w:t>
@@ -11216,6 +10420,7 @@
       <w:r>
         <w:rPr>
           <w:rFonts w:cs="Arial"/>
+          <w:noProof/>
           <w:rtl/>
         </w:rPr>
         <w:drawing>
@@ -11234,7 +10439,7 @@
                     <pic:cNvPicPr/>
                   </pic:nvPicPr>
                   <pic:blipFill>
-                    <a:blip r:embed="rId18"/>
+                    <a:blip r:embed="rId17"/>
                     <a:stretch>
                       <a:fillRect/>
                     </a:stretch>
@@ -11266,6 +10471,7 @@
       <w:r>
         <w:rPr>
           <w:rFonts w:cs="Arial"/>
+          <w:noProof/>
           <w:rtl/>
         </w:rPr>
         <w:drawing>
@@ -11284,7 +10490,7 @@
                     <pic:cNvPicPr/>
                   </pic:nvPicPr>
                   <pic:blipFill>
-                    <a:blip r:embed="rId19"/>
+                    <a:blip r:embed="rId18"/>
                     <a:stretch>
                       <a:fillRect/>
                     </a:stretch>
@@ -11514,14 +10720,7 @@
           <w:rFonts w:hint="cs"/>
           <w:rtl/>
         </w:rPr>
-        <w:t xml:space="preserve"> </w:t>
-      </w:r>
-      <w:r>
-        <w:rPr>
-          <w:rFonts w:hint="cs"/>
-          <w:rtl/>
-        </w:rPr>
-        <w:t>בנוסף, ה-</w:t>
+        <w:t xml:space="preserve"> בנוסף, ה-</w:t>
       </w:r>
       <w:r>
         <w:t>SessionID</w:t>
@@ -11696,7 +10895,7 @@
           <w:rFonts w:hint="cs"/>
           <w:rtl/>
         </w:rPr>
-        <w:t>המערכת שומרת את סל הקניות הנוכחי של המשתמש, מעדכ</w:t>
+        <w:t>המערכת מעדכ</w:t>
       </w:r>
       <w:r>
         <w:rPr>
@@ -11724,14 +10923,14 @@
           <w:rFonts w:hint="cs"/>
           <w:rtl/>
         </w:rPr>
-        <w:t>כאורח ומ</w:t>
-      </w:r>
-      <w:r>
-        <w:rPr>
-          <w:rFonts w:hint="cs"/>
-          <w:rtl/>
-        </w:rPr>
-        <w:t>פעילה מחדש את המערכת עבור האורח</w:t>
+        <w:t>כ</w:t>
+      </w:r>
+      <w:r>
+        <w:rPr>
+          <w:rFonts w:hint="cs"/>
+          <w:rtl/>
+        </w:rPr>
+        <w:t>אינו מחובר וחוזרת לעמוד הבית (העמוד הראשון שבו נפתחת המערכת)</w:t>
       </w:r>
       <w:r>
         <w:rPr>
@@ -11778,10 +10977,10 @@
           <w:rtl/>
         </w:rPr>
         <w:drawing>
-          <wp:inline distT="0" distB="0" distL="0" distR="0" wp14:anchorId="259EC130" wp14:editId="223681D1">
-            <wp:extent cx="5274310" cy="1866900"/>
-            <wp:effectExtent l="0" t="0" r="2540" b="0"/>
-            <wp:docPr id="27" name="Picture 27" descr="Diagram&#10;&#10;Description automatically generated"/>
+          <wp:inline distT="0" distB="0" distL="0" distR="0" wp14:anchorId="1BDC270E" wp14:editId="3B8F64E6">
+            <wp:extent cx="5274310" cy="1879600"/>
+            <wp:effectExtent l="0" t="0" r="2540" b="6350"/>
+            <wp:docPr id="11" name="Picture 11" descr="Graphical user interface, diagram, application&#10;&#10;Description automatically generated"/>
             <wp:cNvGraphicFramePr>
               <a:graphicFrameLocks xmlns:a="http://schemas.openxmlformats.org/drawingml/2006/main" noChangeAspect="1"/>
             </wp:cNvGraphicFramePr>
@@ -11789,11 +10988,11 @@
               <a:graphicData uri="http://schemas.openxmlformats.org/drawingml/2006/picture">
                 <pic:pic xmlns:pic="http://schemas.openxmlformats.org/drawingml/2006/picture">
                   <pic:nvPicPr>
-                    <pic:cNvPr id="27" name="Picture 27" descr="Diagram&#10;&#10;Description automatically generated"/>
+                    <pic:cNvPr id="11" name="Picture 11" descr="Graphical user interface, diagram, application&#10;&#10;Description automatically generated"/>
                     <pic:cNvPicPr/>
                   </pic:nvPicPr>
                   <pic:blipFill>
-                    <a:blip r:embed="rId20"/>
+                    <a:blip r:embed="rId19"/>
                     <a:stretch>
                       <a:fillRect/>
                     </a:stretch>
@@ -11801,7 +11000,7 @@
                   <pic:spPr>
                     <a:xfrm>
                       <a:off x="0" y="0"/>
-                      <a:ext cx="5274310" cy="1866900"/>
+                      <a:ext cx="5274310" cy="1879600"/>
                     </a:xfrm>
                     <a:prstGeom prst="rect">
                       <a:avLst/>
@@ -12521,6 +11720,7 @@
       <w:r>
         <w:rPr>
           <w:rFonts w:cs="Arial"/>
+          <w:noProof/>
           <w:rtl/>
         </w:rPr>
         <w:drawing>
@@ -12539,7 +11739,7 @@
                     <pic:cNvPicPr/>
                   </pic:nvPicPr>
                   <pic:blipFill>
-                    <a:blip r:embed="rId21"/>
+                    <a:blip r:embed="rId20"/>
                     <a:stretch>
                       <a:fillRect/>
                     </a:stretch>
@@ -13005,14 +12205,7 @@
           <w:rFonts w:hint="cs"/>
           <w:rtl/>
         </w:rPr>
-        <w:t xml:space="preserve"> </w:t>
-      </w:r>
-      <w:r>
-        <w:rPr>
-          <w:rFonts w:hint="cs"/>
-          <w:rtl/>
-        </w:rPr>
-        <w:t>בנוסף, ה-</w:t>
+        <w:t xml:space="preserve"> בנוסף, ה-</w:t>
       </w:r>
       <w:r>
         <w:t>SessionID</w:t>
@@ -13287,10 +12480,10 @@
           <w:rtl/>
         </w:rPr>
         <w:drawing>
-          <wp:inline distT="0" distB="0" distL="0" distR="0" wp14:anchorId="4D0DBAD6" wp14:editId="7608B992">
-            <wp:extent cx="5274310" cy="2212975"/>
-            <wp:effectExtent l="0" t="0" r="2540" b="0"/>
-            <wp:docPr id="30" name="Picture 30" descr="Diagram&#10;&#10;Description automatically generated"/>
+          <wp:inline distT="0" distB="0" distL="0" distR="0" wp14:anchorId="43AB8D15" wp14:editId="4C3C33E6">
+            <wp:extent cx="5274310" cy="2162810"/>
+            <wp:effectExtent l="0" t="0" r="2540" b="8890"/>
+            <wp:docPr id="14" name="Picture 14" descr="Diagram&#10;&#10;Description automatically generated"/>
             <wp:cNvGraphicFramePr>
               <a:graphicFrameLocks xmlns:a="http://schemas.openxmlformats.org/drawingml/2006/main" noChangeAspect="1"/>
             </wp:cNvGraphicFramePr>
@@ -13298,7 +12491,631 @@
               <a:graphicData uri="http://schemas.openxmlformats.org/drawingml/2006/picture">
                 <pic:pic xmlns:pic="http://schemas.openxmlformats.org/drawingml/2006/picture">
                   <pic:nvPicPr>
-                    <pic:cNvPr id="30" name="Picture 30" descr="Diagram&#10;&#10;Description automatically generated"/>
+                    <pic:cNvPr id="14" name="Picture 14" descr="Diagram&#10;&#10;Description automatically generated"/>
+                    <pic:cNvPicPr/>
+                  </pic:nvPicPr>
+                  <pic:blipFill>
+                    <a:blip r:embed="rId21"/>
+                    <a:stretch>
+                      <a:fillRect/>
+                    </a:stretch>
+                  </pic:blipFill>
+                  <pic:spPr>
+                    <a:xfrm>
+                      <a:off x="0" y="0"/>
+                      <a:ext cx="5274310" cy="2162810"/>
+                    </a:xfrm>
+                    <a:prstGeom prst="rect">
+                      <a:avLst/>
+                    </a:prstGeom>
+                  </pic:spPr>
+                </pic:pic>
+              </a:graphicData>
+            </a:graphic>
+          </wp:inline>
+        </w:drawing>
+      </w:r>
+    </w:p>
+    <w:p>
+      <w:pPr>
+        <w:rPr>
+          <w:rtl/>
+        </w:rPr>
+      </w:pPr>
+    </w:p>
+    <w:p>
+      <w:pPr>
+        <w:rPr>
+          <w:rtl/>
+        </w:rPr>
+      </w:pPr>
+    </w:p>
+    <w:p>
+      <w:pPr>
+        <w:rPr>
+          <w:rtl/>
+        </w:rPr>
+      </w:pPr>
+    </w:p>
+    <w:p>
+      <w:pPr>
+        <w:rPr>
+          <w:rtl/>
+        </w:rPr>
+      </w:pPr>
+    </w:p>
+    <w:p>
+      <w:pPr>
+        <w:rPr>
+          <w:rtl/>
+        </w:rPr>
+      </w:pPr>
+    </w:p>
+    <w:p>
+      <w:pPr>
+        <w:rPr>
+          <w:rtl/>
+        </w:rPr>
+      </w:pPr>
+    </w:p>
+    <w:p>
+      <w:pPr>
+        <w:rPr>
+          <w:rtl/>
+        </w:rPr>
+      </w:pPr>
+    </w:p>
+    <w:p>
+      <w:pPr>
+        <w:rPr>
+          <w:rtl/>
+        </w:rPr>
+      </w:pPr>
+    </w:p>
+    <w:p>
+      <w:pPr>
+        <w:rPr>
+          <w:rtl/>
+        </w:rPr>
+      </w:pPr>
+    </w:p>
+    <w:p>
+      <w:pPr>
+        <w:rPr>
+          <w:rtl/>
+        </w:rPr>
+      </w:pPr>
+    </w:p>
+    <w:p>
+      <w:pPr>
+        <w:rPr>
+          <w:rtl/>
+        </w:rPr>
+      </w:pPr>
+    </w:p>
+    <w:p>
+      <w:pPr>
+        <w:rPr>
+          <w:rtl/>
+        </w:rPr>
+      </w:pPr>
+    </w:p>
+    <w:p>
+      <w:pPr>
+        <w:rPr>
+          <w:rtl/>
+        </w:rPr>
+      </w:pPr>
+    </w:p>
+    <w:p>
+      <w:pPr>
+        <w:rPr>
+          <w:rtl/>
+        </w:rPr>
+      </w:pPr>
+    </w:p>
+    <w:p>
+      <w:pPr>
+        <w:rPr>
+          <w:rtl/>
+        </w:rPr>
+      </w:pPr>
+    </w:p>
+    <w:p>
+      <w:pPr>
+        <w:rPr>
+          <w:rtl/>
+        </w:rPr>
+      </w:pPr>
+    </w:p>
+    <w:p>
+      <w:pPr>
+        <w:rPr>
+          <w:rtl/>
+        </w:rPr>
+      </w:pPr>
+    </w:p>
+    <w:p>
+      <w:pPr>
+        <w:rPr>
+          <w:rtl/>
+        </w:rPr>
+      </w:pPr>
+    </w:p>
+    <w:p>
+      <w:pPr>
+        <w:rPr>
+          <w:rtl/>
+        </w:rPr>
+      </w:pPr>
+    </w:p>
+    <w:p>
+      <w:pPr>
+        <w:rPr>
+          <w:rtl/>
+        </w:rPr>
+      </w:pPr>
+    </w:p>
+    <w:p>
+      <w:pPr>
+        <w:rPr>
+          <w:rtl/>
+        </w:rPr>
+      </w:pPr>
+    </w:p>
+    <w:p>
+      <w:pPr>
+        <w:rPr>
+          <w:rtl/>
+        </w:rPr>
+      </w:pPr>
+    </w:p>
+    <w:p>
+      <w:pPr>
+        <w:rPr>
+          <w:b/>
+          <w:bCs/>
+          <w:sz w:val="28"/>
+          <w:szCs w:val="28"/>
+          <w:u w:val="single"/>
+          <w:rtl/>
+        </w:rPr>
+      </w:pPr>
+      <w:r>
+        <w:rPr>
+          <w:rFonts w:hint="cs"/>
+          <w:b/>
+          <w:bCs/>
+          <w:sz w:val="28"/>
+          <w:szCs w:val="28"/>
+          <w:u w:val="single"/>
+          <w:rtl/>
+        </w:rPr>
+        <w:lastRenderedPageBreak/>
+        <w:t>תרחי</w:t>
+      </w:r>
+      <w:r>
+        <w:rPr>
+          <w:rFonts w:hint="cs"/>
+          <w:b/>
+          <w:bCs/>
+          <w:sz w:val="28"/>
+          <w:szCs w:val="28"/>
+          <w:u w:val="single"/>
+          <w:rtl/>
+        </w:rPr>
+        <w:t xml:space="preserve">ש </w:t>
+      </w:r>
+      <w:r>
+        <w:rPr>
+          <w:b/>
+          <w:bCs/>
+          <w:sz w:val="28"/>
+          <w:szCs w:val="28"/>
+          <w:u w:val="single"/>
+        </w:rPr>
+        <w:t>II.4.4</w:t>
+      </w:r>
+      <w:r>
+        <w:rPr>
+          <w:rFonts w:hint="cs"/>
+          <w:b/>
+          <w:bCs/>
+          <w:sz w:val="28"/>
+          <w:szCs w:val="28"/>
+          <w:u w:val="single"/>
+          <w:rtl/>
+        </w:rPr>
+        <w:t xml:space="preserve"> </w:t>
+      </w:r>
+      <w:r>
+        <w:rPr>
+          <w:b/>
+          <w:bCs/>
+          <w:sz w:val="28"/>
+          <w:szCs w:val="28"/>
+          <w:u w:val="single"/>
+          <w:rtl/>
+        </w:rPr>
+        <w:t>–</w:t>
+      </w:r>
+      <w:r>
+        <w:rPr>
+          <w:rFonts w:hint="cs"/>
+          <w:b/>
+          <w:bCs/>
+          <w:sz w:val="28"/>
+          <w:szCs w:val="28"/>
+          <w:u w:val="single"/>
+          <w:rtl/>
+        </w:rPr>
+        <w:t xml:space="preserve"> מינוי בעל חנות</w:t>
+      </w:r>
+    </w:p>
+    <w:p>
+      <w:pPr>
+        <w:pStyle w:val="ListParagraph"/>
+        <w:numPr>
+          <w:ilvl w:val="0"/>
+          <w:numId w:val="34"/>
+        </w:numPr>
+        <w:rPr>
+          <w:b/>
+          <w:bCs/>
+          <w:u w:val="single"/>
+        </w:rPr>
+      </w:pPr>
+      <w:r>
+        <w:rPr>
+          <w:rFonts w:hint="cs"/>
+          <w:b/>
+          <w:bCs/>
+          <w:u w:val="single"/>
+          <w:rtl/>
+        </w:rPr>
+        <w:t>מפעילים (</w:t>
+      </w:r>
+      <w:r>
+        <w:rPr>
+          <w:b/>
+          <w:bCs/>
+          <w:u w:val="single"/>
+        </w:rPr>
+        <w:t>Actors</w:t>
+      </w:r>
+      <w:r>
+        <w:rPr>
+          <w:rFonts w:hint="cs"/>
+          <w:b/>
+          <w:bCs/>
+          <w:u w:val="single"/>
+          <w:rtl/>
+        </w:rPr>
+        <w:t>):</w:t>
+      </w:r>
+      <w:r>
+        <w:rPr>
+          <w:rFonts w:hint="cs"/>
+          <w:rtl/>
+        </w:rPr>
+        <w:t xml:space="preserve"> בעל חנות.</w:t>
+      </w:r>
+    </w:p>
+    <w:p>
+      <w:pPr>
+        <w:pStyle w:val="ListParagraph"/>
+        <w:numPr>
+          <w:ilvl w:val="0"/>
+          <w:numId w:val="34"/>
+        </w:numPr>
+        <w:rPr>
+          <w:b/>
+          <w:bCs/>
+          <w:u w:val="single"/>
+        </w:rPr>
+      </w:pPr>
+      <w:r>
+        <w:rPr>
+          <w:rFonts w:hint="cs"/>
+          <w:b/>
+          <w:bCs/>
+          <w:u w:val="single"/>
+          <w:rtl/>
+        </w:rPr>
+        <w:t>תנאי התחלה:</w:t>
+      </w:r>
+      <w:r>
+        <w:rPr>
+          <w:rFonts w:hint="cs"/>
+          <w:rtl/>
+        </w:rPr>
+        <w:t xml:space="preserve"> מנהל החנות מחובר למערכת והבעלים החדש הוא משתמש רשום במערכת שאינו בעל חנות אחרת. </w:t>
+      </w:r>
+      <w:r>
+        <w:rPr>
+          <w:rFonts w:hint="cs"/>
+          <w:rtl/>
+        </w:rPr>
+        <w:t>בנוסף, ה-</w:t>
+      </w:r>
+      <w:r>
+        <w:t>SessionID</w:t>
+      </w:r>
+      <w:r>
+        <w:rPr>
+          <w:rFonts w:hint="cs"/>
+          <w:rtl/>
+        </w:rPr>
+        <w:t xml:space="preserve"> תקין ומתאים.</w:t>
+      </w:r>
+    </w:p>
+    <w:p>
+      <w:pPr>
+        <w:pStyle w:val="ListParagraph"/>
+        <w:numPr>
+          <w:ilvl w:val="0"/>
+          <w:numId w:val="34"/>
+        </w:numPr>
+        <w:rPr>
+          <w:b/>
+          <w:bCs/>
+          <w:u w:val="single"/>
+        </w:rPr>
+      </w:pPr>
+      <w:r>
+        <w:rPr>
+          <w:rFonts w:hint="cs"/>
+          <w:b/>
+          <w:bCs/>
+          <w:u w:val="single"/>
+          <w:rtl/>
+        </w:rPr>
+        <w:t>פרמטרים:</w:t>
+      </w:r>
+      <w:r>
+        <w:rPr>
+          <w:rFonts w:hint="cs"/>
+          <w:rtl/>
+        </w:rPr>
+        <w:t xml:space="preserve"> אין.</w:t>
+      </w:r>
+    </w:p>
+    <w:p>
+      <w:pPr>
+        <w:pStyle w:val="ListParagraph"/>
+        <w:numPr>
+          <w:ilvl w:val="0"/>
+          <w:numId w:val="34"/>
+        </w:numPr>
+        <w:rPr>
+          <w:b/>
+          <w:bCs/>
+          <w:u w:val="single"/>
+        </w:rPr>
+      </w:pPr>
+      <w:r>
+        <w:rPr>
+          <w:rFonts w:hint="cs"/>
+          <w:b/>
+          <w:bCs/>
+          <w:u w:val="single"/>
+          <w:rtl/>
+        </w:rPr>
+        <w:t>תוצאות מצופות:</w:t>
+      </w:r>
+      <w:r>
+        <w:rPr>
+          <w:rFonts w:hint="cs"/>
+          <w:rtl/>
+        </w:rPr>
+        <w:t xml:space="preserve"> הבעלים החדש נוסף כבעל החנות.</w:t>
+      </w:r>
+    </w:p>
+    <w:p>
+      <w:pPr>
+        <w:pStyle w:val="ListParagraph"/>
+        <w:numPr>
+          <w:ilvl w:val="0"/>
+          <w:numId w:val="34"/>
+        </w:numPr>
+        <w:rPr>
+          <w:b/>
+          <w:bCs/>
+          <w:u w:val="single"/>
+        </w:rPr>
+      </w:pPr>
+      <w:r>
+        <w:rPr>
+          <w:rFonts w:hint="cs"/>
+          <w:b/>
+          <w:bCs/>
+          <w:u w:val="single"/>
+          <w:rtl/>
+        </w:rPr>
+        <w:t>סדרת פעולות (בין "מפעיל" למערכת):</w:t>
+      </w:r>
+    </w:p>
+    <w:p>
+      <w:pPr>
+        <w:pStyle w:val="ListParagraph"/>
+        <w:numPr>
+          <w:ilvl w:val="0"/>
+          <w:numId w:val="35"/>
+        </w:numPr>
+      </w:pPr>
+      <w:r>
+        <w:rPr>
+          <w:rFonts w:hint="cs"/>
+          <w:rtl/>
+        </w:rPr>
+        <w:t xml:space="preserve">(לאחר שמנהל החנות נכנס לחנות עצמה) המנהל </w:t>
+      </w:r>
+      <w:r>
+        <w:rPr>
+          <w:rFonts w:hint="cs"/>
+          <w:rtl/>
+        </w:rPr>
+        <w:t>מגיש בקשה למערכת ל</w:t>
+      </w:r>
+      <w:r>
+        <w:rPr>
+          <w:rFonts w:hint="cs"/>
+          <w:rtl/>
+        </w:rPr>
+        <w:t>הוספת בעל חנות</w:t>
+      </w:r>
+      <w:r>
+        <w:rPr>
+          <w:rFonts w:hint="cs"/>
+          <w:rtl/>
+        </w:rPr>
+        <w:t xml:space="preserve"> חדש</w:t>
+      </w:r>
+      <w:r>
+        <w:rPr>
+          <w:rFonts w:hint="cs"/>
+          <w:rtl/>
+        </w:rPr>
+        <w:t>.</w:t>
+      </w:r>
+    </w:p>
+    <w:p>
+      <w:pPr>
+        <w:pStyle w:val="ListParagraph"/>
+        <w:numPr>
+          <w:ilvl w:val="0"/>
+          <w:numId w:val="35"/>
+        </w:numPr>
+      </w:pPr>
+      <w:r>
+        <w:rPr>
+          <w:rFonts w:hint="cs"/>
+          <w:rtl/>
+        </w:rPr>
+        <w:t xml:space="preserve">המנהל </w:t>
+      </w:r>
+      <w:r>
+        <w:rPr>
+          <w:rFonts w:hint="cs"/>
+          <w:rtl/>
+        </w:rPr>
+        <w:t>מעביר למערכת</w:t>
+      </w:r>
+      <w:r>
+        <w:rPr>
+          <w:rFonts w:hint="cs"/>
+          <w:rtl/>
+        </w:rPr>
+        <w:t xml:space="preserve"> את פרטי הבעלים החדש שהוא רוצה להוסיף.</w:t>
+      </w:r>
+    </w:p>
+    <w:p>
+      <w:pPr>
+        <w:pStyle w:val="ListParagraph"/>
+        <w:numPr>
+          <w:ilvl w:val="0"/>
+          <w:numId w:val="35"/>
+        </w:numPr>
+      </w:pPr>
+      <w:r>
+        <w:rPr>
+          <w:rFonts w:hint="cs"/>
+          <w:rtl/>
+        </w:rPr>
+        <w:t>המערכת בודקת האם הבעל חנות החדש הוא משתמש רשום במערכת ושהוא אינו כבר בעל חנות אחרת.</w:t>
+      </w:r>
+    </w:p>
+    <w:p>
+      <w:pPr>
+        <w:pStyle w:val="ListParagraph"/>
+        <w:numPr>
+          <w:ilvl w:val="0"/>
+          <w:numId w:val="35"/>
+        </w:numPr>
+      </w:pPr>
+      <w:r>
+        <w:rPr>
+          <w:rFonts w:hint="cs"/>
+          <w:rtl/>
+        </w:rPr>
+        <w:t>המערכת בודקת שה-</w:t>
+      </w:r>
+      <w:r>
+        <w:t>SessionID</w:t>
+      </w:r>
+      <w:r>
+        <w:rPr>
+          <w:rFonts w:hint="cs"/>
+          <w:rtl/>
+        </w:rPr>
+        <w:t xml:space="preserve"> תקין ומתאים.</w:t>
+      </w:r>
+    </w:p>
+    <w:p>
+      <w:pPr>
+        <w:pStyle w:val="ListParagraph"/>
+        <w:numPr>
+          <w:ilvl w:val="0"/>
+          <w:numId w:val="35"/>
+        </w:numPr>
+      </w:pPr>
+      <w:r>
+        <w:rPr>
+          <w:rFonts w:hint="cs"/>
+          <w:rtl/>
+        </w:rPr>
+        <w:t>המערכת מוסיפה את בעל החנות החדש לחנות ומציגה הודעה מתאימה למשתמש.</w:t>
+      </w:r>
+    </w:p>
+    <w:p>
+      <w:pPr>
+        <w:pStyle w:val="ListParagraph"/>
+        <w:numPr>
+          <w:ilvl w:val="0"/>
+          <w:numId w:val="34"/>
+        </w:numPr>
+        <w:rPr>
+          <w:b/>
+          <w:bCs/>
+          <w:u w:val="single"/>
+          <w:rtl/>
+        </w:rPr>
+      </w:pPr>
+      <w:r>
+        <w:rPr>
+          <w:rFonts w:hint="cs"/>
+          <w:b/>
+          <w:bCs/>
+          <w:u w:val="single"/>
+          <w:rtl/>
+        </w:rPr>
+        <w:t>תרשים:</w:t>
+      </w:r>
+    </w:p>
+    <w:p>
+      <w:pPr>
+        <w:rPr>
+          <w:rtl/>
+        </w:rPr>
+      </w:pPr>
+      <w:r>
+        <w:rPr>
+          <w:rFonts w:cs="Arial"/>
+          <w:rtl/>
+        </w:rPr>
+        <w:drawing>
+          <wp:inline distT="0" distB="0" distL="0" distR="0" wp14:anchorId="56B85CE6" wp14:editId="4C2E906A">
+            <wp:extent cx="5274310" cy="2077085"/>
+            <wp:effectExtent l="0" t="0" r="2540" b="0"/>
+            <wp:docPr id="16" name="Picture 16" descr="Diagram&#10;&#10;Description automatically generated"/>
+            <wp:cNvGraphicFramePr>
+              <a:graphicFrameLocks xmlns:a="http://schemas.openxmlformats.org/drawingml/2006/main" noChangeAspect="1"/>
+            </wp:cNvGraphicFramePr>
+            <a:graphic xmlns:a="http://schemas.openxmlformats.org/drawingml/2006/main">
+              <a:graphicData uri="http://schemas.openxmlformats.org/drawingml/2006/picture">
+                <pic:pic xmlns:pic="http://schemas.openxmlformats.org/drawingml/2006/picture">
+                  <pic:nvPicPr>
+                    <pic:cNvPr id="16" name="Picture 16" descr="Diagram&#10;&#10;Description automatically generated"/>
                     <pic:cNvPicPr/>
                   </pic:nvPicPr>
                   <pic:blipFill>
@@ -13310,7 +13127,7 @@
                   <pic:spPr>
                     <a:xfrm>
                       <a:off x="0" y="0"/>
-                      <a:ext cx="5274310" cy="2212975"/>
+                      <a:ext cx="5274310" cy="2077085"/>
                     </a:xfrm>
                     <a:prstGeom prst="rect">
                       <a:avLst/>
@@ -13333,147 +13150,176 @@
     <w:p>
       <w:pPr>
         <w:rPr>
-          <w:rtl/>
-        </w:rPr>
-      </w:pPr>
-    </w:p>
-    <w:p>
-      <w:pPr>
-        <w:rPr>
-          <w:rtl/>
-        </w:rPr>
-      </w:pPr>
-    </w:p>
-    <w:p>
-      <w:pPr>
-        <w:rPr>
-          <w:rtl/>
-        </w:rPr>
-      </w:pPr>
-    </w:p>
-    <w:p>
-      <w:pPr>
-        <w:rPr>
-          <w:rtl/>
-        </w:rPr>
-      </w:pPr>
-    </w:p>
-    <w:p>
-      <w:pPr>
-        <w:rPr>
-          <w:rtl/>
-        </w:rPr>
-      </w:pPr>
-    </w:p>
-    <w:p>
-      <w:pPr>
-        <w:rPr>
-          <w:rtl/>
-        </w:rPr>
-      </w:pPr>
-    </w:p>
-    <w:p>
-      <w:pPr>
-        <w:rPr>
-          <w:rtl/>
-        </w:rPr>
-      </w:pPr>
-    </w:p>
-    <w:p>
-      <w:pPr>
-        <w:rPr>
-          <w:rtl/>
-        </w:rPr>
-      </w:pPr>
-    </w:p>
-    <w:p>
-      <w:pPr>
-        <w:rPr>
-          <w:rtl/>
-        </w:rPr>
-      </w:pPr>
-    </w:p>
-    <w:p>
-      <w:pPr>
-        <w:rPr>
-          <w:rtl/>
-        </w:rPr>
-      </w:pPr>
-    </w:p>
-    <w:p>
-      <w:pPr>
-        <w:rPr>
-          <w:rtl/>
-        </w:rPr>
-      </w:pPr>
-    </w:p>
-    <w:p>
-      <w:pPr>
-        <w:rPr>
-          <w:rtl/>
-        </w:rPr>
-      </w:pPr>
-    </w:p>
-    <w:p>
-      <w:pPr>
-        <w:rPr>
-          <w:rtl/>
-        </w:rPr>
-      </w:pPr>
-    </w:p>
-    <w:p>
-      <w:pPr>
-        <w:rPr>
-          <w:rtl/>
-        </w:rPr>
-      </w:pPr>
-    </w:p>
-    <w:p>
-      <w:pPr>
-        <w:rPr>
-          <w:rtl/>
-        </w:rPr>
-      </w:pPr>
-    </w:p>
-    <w:p>
-      <w:pPr>
-        <w:rPr>
-          <w:rtl/>
-        </w:rPr>
-      </w:pPr>
-    </w:p>
-    <w:p>
-      <w:pPr>
-        <w:rPr>
-          <w:rtl/>
-        </w:rPr>
-      </w:pPr>
-    </w:p>
-    <w:p>
-      <w:pPr>
-        <w:rPr>
-          <w:rtl/>
-        </w:rPr>
-      </w:pPr>
-    </w:p>
-    <w:p>
-      <w:pPr>
-        <w:rPr>
-          <w:rtl/>
-        </w:rPr>
-      </w:pPr>
-    </w:p>
-    <w:p>
-      <w:pPr>
-        <w:rPr>
-          <w:rtl/>
-        </w:rPr>
-      </w:pPr>
-    </w:p>
-    <w:p>
-      <w:pPr>
-        <w:rPr>
-          <w:rtl/>
+          <w:b/>
+          <w:bCs/>
+          <w:sz w:val="28"/>
+          <w:szCs w:val="28"/>
+          <w:u w:val="single"/>
+        </w:rPr>
+      </w:pPr>
+    </w:p>
+    <w:p>
+      <w:pPr>
+        <w:rPr>
+          <w:b/>
+          <w:bCs/>
+          <w:sz w:val="28"/>
+          <w:szCs w:val="28"/>
+          <w:u w:val="single"/>
+        </w:rPr>
+      </w:pPr>
+    </w:p>
+    <w:p>
+      <w:pPr>
+        <w:rPr>
+          <w:b/>
+          <w:bCs/>
+          <w:sz w:val="28"/>
+          <w:szCs w:val="28"/>
+          <w:u w:val="single"/>
+        </w:rPr>
+      </w:pPr>
+    </w:p>
+    <w:p>
+      <w:pPr>
+        <w:rPr>
+          <w:b/>
+          <w:bCs/>
+          <w:sz w:val="28"/>
+          <w:szCs w:val="28"/>
+          <w:u w:val="single"/>
+        </w:rPr>
+      </w:pPr>
+    </w:p>
+    <w:p>
+      <w:pPr>
+        <w:rPr>
+          <w:b/>
+          <w:bCs/>
+          <w:sz w:val="28"/>
+          <w:szCs w:val="28"/>
+          <w:u w:val="single"/>
+        </w:rPr>
+      </w:pPr>
+    </w:p>
+    <w:p>
+      <w:pPr>
+        <w:rPr>
+          <w:b/>
+          <w:bCs/>
+          <w:sz w:val="28"/>
+          <w:szCs w:val="28"/>
+          <w:u w:val="single"/>
+        </w:rPr>
+      </w:pPr>
+    </w:p>
+    <w:p>
+      <w:pPr>
+        <w:rPr>
+          <w:b/>
+          <w:bCs/>
+          <w:sz w:val="28"/>
+          <w:szCs w:val="28"/>
+          <w:u w:val="single"/>
+        </w:rPr>
+      </w:pPr>
+    </w:p>
+    <w:p>
+      <w:pPr>
+        <w:rPr>
+          <w:b/>
+          <w:bCs/>
+          <w:sz w:val="28"/>
+          <w:szCs w:val="28"/>
+          <w:u w:val="single"/>
+        </w:rPr>
+      </w:pPr>
+    </w:p>
+    <w:p>
+      <w:pPr>
+        <w:rPr>
+          <w:b/>
+          <w:bCs/>
+          <w:sz w:val="28"/>
+          <w:szCs w:val="28"/>
+          <w:u w:val="single"/>
+        </w:rPr>
+      </w:pPr>
+    </w:p>
+    <w:p>
+      <w:pPr>
+        <w:rPr>
+          <w:b/>
+          <w:bCs/>
+          <w:sz w:val="28"/>
+          <w:szCs w:val="28"/>
+          <w:u w:val="single"/>
+        </w:rPr>
+      </w:pPr>
+    </w:p>
+    <w:p>
+      <w:pPr>
+        <w:rPr>
+          <w:b/>
+          <w:bCs/>
+          <w:sz w:val="28"/>
+          <w:szCs w:val="28"/>
+          <w:u w:val="single"/>
+        </w:rPr>
+      </w:pPr>
+    </w:p>
+    <w:p>
+      <w:pPr>
+        <w:rPr>
+          <w:b/>
+          <w:bCs/>
+          <w:sz w:val="28"/>
+          <w:szCs w:val="28"/>
+          <w:u w:val="single"/>
+        </w:rPr>
+      </w:pPr>
+    </w:p>
+    <w:p>
+      <w:pPr>
+        <w:rPr>
+          <w:b/>
+          <w:bCs/>
+          <w:sz w:val="28"/>
+          <w:szCs w:val="28"/>
+          <w:u w:val="single"/>
+        </w:rPr>
+      </w:pPr>
+    </w:p>
+    <w:p>
+      <w:pPr>
+        <w:rPr>
+          <w:b/>
+          <w:bCs/>
+          <w:sz w:val="28"/>
+          <w:szCs w:val="28"/>
+          <w:u w:val="single"/>
+        </w:rPr>
+      </w:pPr>
+    </w:p>
+    <w:p>
+      <w:pPr>
+        <w:rPr>
+          <w:b/>
+          <w:bCs/>
+          <w:sz w:val="28"/>
+          <w:szCs w:val="28"/>
+          <w:u w:val="single"/>
+        </w:rPr>
+      </w:pPr>
+    </w:p>
+    <w:p>
+      <w:pPr>
+        <w:rPr>
+          <w:b/>
+          <w:bCs/>
+          <w:sz w:val="28"/>
+          <w:szCs w:val="28"/>
+          <w:u w:val="single"/>
         </w:rPr>
       </w:pPr>
     </w:p>
@@ -13521,7 +13367,7 @@
           <w:szCs w:val="28"/>
           <w:u w:val="single"/>
         </w:rPr>
-        <w:t>II.4.4</w:t>
+        <w:t>II.4.6</w:t>
       </w:r>
       <w:r>
         <w:rPr>
@@ -13556,7 +13402,7 @@
           <w:u w:val="single"/>
           <w:rtl/>
         </w:rPr>
-        <w:t xml:space="preserve"> מינוי בעל חנות</w:t>
+        <w:t xml:space="preserve"> מינוי מנהל חנות</w:t>
       </w:r>
     </w:p>
     <w:p>
@@ -13564,7 +13410,7 @@
         <w:pStyle w:val="ListParagraph"/>
         <w:numPr>
           <w:ilvl w:val="0"/>
-          <w:numId w:val="34"/>
+          <w:numId w:val="49"/>
         </w:numPr>
         <w:rPr>
           <w:b/>
@@ -13613,7 +13459,7 @@
         <w:pStyle w:val="ListParagraph"/>
         <w:numPr>
           <w:ilvl w:val="0"/>
-          <w:numId w:val="34"/>
+          <w:numId w:val="49"/>
         </w:numPr>
         <w:rPr>
           <w:b/>
@@ -13636,7 +13482,7 @@
           <w:rFonts w:hint="cs"/>
           <w:rtl/>
         </w:rPr>
-        <w:t xml:space="preserve"> מנהל החנות מחובר למערכת והבעלים החדש הוא משתמש רשום במערכת שאינו בעל חנות אחרת. </w:t>
+        <w:t xml:space="preserve"> מנהל החנות מחובר למערכת והמנהל החדש הוא משתמש רשום במערכת. </w:t>
       </w:r>
       <w:r>
         <w:rPr>
@@ -13661,7 +13507,7 @@
         <w:pStyle w:val="ListParagraph"/>
         <w:numPr>
           <w:ilvl w:val="0"/>
-          <w:numId w:val="34"/>
+          <w:numId w:val="49"/>
         </w:numPr>
         <w:rPr>
           <w:b/>
@@ -13692,7 +13538,7 @@
         <w:pStyle w:val="ListParagraph"/>
         <w:numPr>
           <w:ilvl w:val="0"/>
-          <w:numId w:val="34"/>
+          <w:numId w:val="49"/>
         </w:numPr>
         <w:rPr>
           <w:b/>
@@ -13715,7 +13561,7 @@
           <w:rFonts w:hint="cs"/>
           <w:rtl/>
         </w:rPr>
-        <w:t xml:space="preserve"> הבעלים החדש נוסף כבעל החנות.</w:t>
+        <w:t xml:space="preserve"> המנהל החדש נוסף כמנהל החנות.</w:t>
       </w:r>
     </w:p>
     <w:p>
@@ -13723,7 +13569,7 @@
         <w:pStyle w:val="ListParagraph"/>
         <w:numPr>
           <w:ilvl w:val="0"/>
-          <w:numId w:val="34"/>
+          <w:numId w:val="49"/>
         </w:numPr>
         <w:rPr>
           <w:b/>
@@ -13747,36 +13593,36 @@
         <w:pStyle w:val="ListParagraph"/>
         <w:numPr>
           <w:ilvl w:val="0"/>
-          <w:numId w:val="35"/>
-        </w:numPr>
-      </w:pPr>
-      <w:r>
-        <w:rPr>
-          <w:rFonts w:hint="cs"/>
-          <w:rtl/>
-        </w:rPr>
-        <w:t xml:space="preserve">(לאחר שמנהל החנות נכנס לחנות עצמה) המנהל </w:t>
-      </w:r>
-      <w:r>
-        <w:rPr>
-          <w:rFonts w:hint="cs"/>
-          <w:rtl/>
-        </w:rPr>
-        <w:t>מגיש בקשה למערכת ל</w:t>
-      </w:r>
-      <w:r>
-        <w:rPr>
-          <w:rFonts w:hint="cs"/>
-          <w:rtl/>
-        </w:rPr>
-        <w:t>הוספת בעל חנות</w:t>
-      </w:r>
-      <w:r>
-        <w:rPr>
-          <w:rFonts w:hint="cs"/>
-          <w:rtl/>
-        </w:rPr>
-        <w:t xml:space="preserve"> חדש</w:t>
+          <w:numId w:val="53"/>
+        </w:numPr>
+      </w:pPr>
+      <w:r>
+        <w:rPr>
+          <w:rFonts w:hint="cs"/>
+          <w:rtl/>
+        </w:rPr>
+        <w:t xml:space="preserve">(לאחר שמנהל החנות נכנס לחנות עצמה) מנהל </w:t>
+      </w:r>
+      <w:r>
+        <w:rPr>
+          <w:rFonts w:hint="cs"/>
+          <w:rtl/>
+        </w:rPr>
+        <w:t>חנות מבקש מהמערכת</w:t>
+      </w:r>
+      <w:r>
+        <w:rPr>
+          <w:rFonts w:hint="cs"/>
+          <w:rtl/>
+        </w:rPr>
+        <w:t xml:space="preserve"> הוספת מנהל</w:t>
+      </w:r>
+      <w:r>
+        <w:rPr>
+          <w:rFonts w:hint="cs"/>
+          <w:rtl/>
+        </w:rPr>
+        <w:t xml:space="preserve"> חנות חדש</w:t>
       </w:r>
       <w:r>
         <w:rPr>
@@ -13791,7 +13637,7 @@
         <w:pStyle w:val="ListParagraph"/>
         <w:numPr>
           <w:ilvl w:val="0"/>
-          <w:numId w:val="35"/>
+          <w:numId w:val="53"/>
         </w:numPr>
       </w:pPr>
       <w:r>
@@ -13806,14 +13652,14 @@
           <w:rFonts w:hint="cs"/>
           <w:rtl/>
         </w:rPr>
-        <w:t>מעביר למערכת</w:t>
-      </w:r>
-      <w:r>
-        <w:rPr>
-          <w:rFonts w:hint="cs"/>
-          <w:rtl/>
-        </w:rPr>
-        <w:t xml:space="preserve"> את פרטי הבעלים החדש שהוא רוצה להוסיף.</w:t>
+        <w:t>מכניס למערכת</w:t>
+      </w:r>
+      <w:r>
+        <w:rPr>
+          <w:rFonts w:hint="cs"/>
+          <w:rtl/>
+        </w:rPr>
+        <w:t xml:space="preserve"> את פרטי המנהל החדש שהוא רוצה להוסיף.</w:t>
       </w:r>
     </w:p>
     <w:p>
@@ -13821,15 +13667,15 @@
         <w:pStyle w:val="ListParagraph"/>
         <w:numPr>
           <w:ilvl w:val="0"/>
-          <w:numId w:val="35"/>
-        </w:numPr>
-      </w:pPr>
-      <w:r>
-        <w:rPr>
-          <w:rFonts w:hint="cs"/>
-          <w:rtl/>
-        </w:rPr>
-        <w:t>המערכת בודקת האם הבעל חנות החדש הוא משתמש רשום במערכת ושהוא אינו כבר בעל חנות אחרת.</w:t>
+          <w:numId w:val="53"/>
+        </w:numPr>
+      </w:pPr>
+      <w:r>
+        <w:rPr>
+          <w:rFonts w:hint="cs"/>
+          <w:rtl/>
+        </w:rPr>
+        <w:t>המערכת בודקת האם המנהל החדש הוא משתמש רשום במערכת ושהוא אינו כבר מנהל החנות.</w:t>
       </w:r>
     </w:p>
     <w:p>
@@ -13837,7 +13683,7 @@
         <w:pStyle w:val="ListParagraph"/>
         <w:numPr>
           <w:ilvl w:val="0"/>
-          <w:numId w:val="35"/>
+          <w:numId w:val="53"/>
         </w:numPr>
       </w:pPr>
       <w:r>
@@ -13863,15 +13709,15 @@
         <w:pStyle w:val="ListParagraph"/>
         <w:numPr>
           <w:ilvl w:val="0"/>
-          <w:numId w:val="35"/>
-        </w:numPr>
-      </w:pPr>
-      <w:r>
-        <w:rPr>
-          <w:rFonts w:hint="cs"/>
-          <w:rtl/>
-        </w:rPr>
-        <w:t>המערכת מוסיפה את בעל החנות החדש לחנות ומציגה הודעה מתאימה למשתמש.</w:t>
+          <w:numId w:val="53"/>
+        </w:numPr>
+      </w:pPr>
+      <w:r>
+        <w:rPr>
+          <w:rFonts w:hint="cs"/>
+          <w:rtl/>
+        </w:rPr>
+        <w:t>המערכת מוסיפה את המנהל החדש לחנות ומציגה הודעה מתאימה למשתמש.</w:t>
       </w:r>
     </w:p>
     <w:p>
@@ -13879,7 +13725,7 @@
         <w:pStyle w:val="ListParagraph"/>
         <w:numPr>
           <w:ilvl w:val="0"/>
-          <w:numId w:val="34"/>
+          <w:numId w:val="49"/>
         </w:numPr>
         <w:rPr>
           <w:b/>
@@ -13911,10 +13757,10 @@
           <w:rtl/>
         </w:rPr>
         <w:drawing>
-          <wp:inline distT="0" distB="0" distL="0" distR="0" wp14:anchorId="569596C8" wp14:editId="3B726281">
-            <wp:extent cx="5274310" cy="2132965"/>
+          <wp:inline distT="0" distB="0" distL="0" distR="0" wp14:anchorId="23945F77" wp14:editId="1EB5AE74">
+            <wp:extent cx="5274310" cy="2113915"/>
             <wp:effectExtent l="0" t="0" r="2540" b="635"/>
-            <wp:docPr id="31" name="Picture 31" descr="Diagram&#10;&#10;Description automatically generated"/>
+            <wp:docPr id="21" name="Picture 21" descr="Diagram&#10;&#10;Description automatically generated"/>
             <wp:cNvGraphicFramePr>
               <a:graphicFrameLocks xmlns:a="http://schemas.openxmlformats.org/drawingml/2006/main" noChangeAspect="1"/>
             </wp:cNvGraphicFramePr>
@@ -13922,7 +13768,7 @@
               <a:graphicData uri="http://schemas.openxmlformats.org/drawingml/2006/picture">
                 <pic:pic xmlns:pic="http://schemas.openxmlformats.org/drawingml/2006/picture">
                   <pic:nvPicPr>
-                    <pic:cNvPr id="31" name="Picture 31" descr="Diagram&#10;&#10;Description automatically generated"/>
+                    <pic:cNvPr id="21" name="Picture 21" descr="Diagram&#10;&#10;Description automatically generated"/>
                     <pic:cNvPicPr/>
                   </pic:nvPicPr>
                   <pic:blipFill>
@@ -13934,660 +13780,7 @@
                   <pic:spPr>
                     <a:xfrm>
                       <a:off x="0" y="0"/>
-                      <a:ext cx="5274310" cy="2132965"/>
-                    </a:xfrm>
-                    <a:prstGeom prst="rect">
-                      <a:avLst/>
-                    </a:prstGeom>
-                  </pic:spPr>
-                </pic:pic>
-              </a:graphicData>
-            </a:graphic>
-          </wp:inline>
-        </w:drawing>
-      </w:r>
-    </w:p>
-    <w:p>
-      <w:pPr>
-        <w:rPr>
-          <w:rtl/>
-        </w:rPr>
-      </w:pPr>
-    </w:p>
-    <w:p>
-      <w:pPr>
-        <w:rPr>
-          <w:b/>
-          <w:bCs/>
-          <w:sz w:val="28"/>
-          <w:szCs w:val="28"/>
-          <w:u w:val="single"/>
-        </w:rPr>
-      </w:pPr>
-    </w:p>
-    <w:p>
-      <w:pPr>
-        <w:rPr>
-          <w:b/>
-          <w:bCs/>
-          <w:sz w:val="28"/>
-          <w:szCs w:val="28"/>
-          <w:u w:val="single"/>
-        </w:rPr>
-      </w:pPr>
-    </w:p>
-    <w:p>
-      <w:pPr>
-        <w:rPr>
-          <w:b/>
-          <w:bCs/>
-          <w:sz w:val="28"/>
-          <w:szCs w:val="28"/>
-          <w:u w:val="single"/>
-        </w:rPr>
-      </w:pPr>
-    </w:p>
-    <w:p>
-      <w:pPr>
-        <w:rPr>
-          <w:b/>
-          <w:bCs/>
-          <w:sz w:val="28"/>
-          <w:szCs w:val="28"/>
-          <w:u w:val="single"/>
-        </w:rPr>
-      </w:pPr>
-    </w:p>
-    <w:p>
-      <w:pPr>
-        <w:rPr>
-          <w:b/>
-          <w:bCs/>
-          <w:sz w:val="28"/>
-          <w:szCs w:val="28"/>
-          <w:u w:val="single"/>
-        </w:rPr>
-      </w:pPr>
-    </w:p>
-    <w:p>
-      <w:pPr>
-        <w:rPr>
-          <w:b/>
-          <w:bCs/>
-          <w:sz w:val="28"/>
-          <w:szCs w:val="28"/>
-          <w:u w:val="single"/>
-        </w:rPr>
-      </w:pPr>
-    </w:p>
-    <w:p>
-      <w:pPr>
-        <w:rPr>
-          <w:b/>
-          <w:bCs/>
-          <w:sz w:val="28"/>
-          <w:szCs w:val="28"/>
-          <w:u w:val="single"/>
-        </w:rPr>
-      </w:pPr>
-    </w:p>
-    <w:p>
-      <w:pPr>
-        <w:rPr>
-          <w:b/>
-          <w:bCs/>
-          <w:sz w:val="28"/>
-          <w:szCs w:val="28"/>
-          <w:u w:val="single"/>
-        </w:rPr>
-      </w:pPr>
-    </w:p>
-    <w:p>
-      <w:pPr>
-        <w:rPr>
-          <w:b/>
-          <w:bCs/>
-          <w:sz w:val="28"/>
-          <w:szCs w:val="28"/>
-          <w:u w:val="single"/>
-        </w:rPr>
-      </w:pPr>
-    </w:p>
-    <w:p>
-      <w:pPr>
-        <w:rPr>
-          <w:b/>
-          <w:bCs/>
-          <w:sz w:val="28"/>
-          <w:szCs w:val="28"/>
-          <w:u w:val="single"/>
-        </w:rPr>
-      </w:pPr>
-    </w:p>
-    <w:p>
-      <w:pPr>
-        <w:rPr>
-          <w:b/>
-          <w:bCs/>
-          <w:sz w:val="28"/>
-          <w:szCs w:val="28"/>
-          <w:u w:val="single"/>
-        </w:rPr>
-      </w:pPr>
-    </w:p>
-    <w:p>
-      <w:pPr>
-        <w:rPr>
-          <w:b/>
-          <w:bCs/>
-          <w:sz w:val="28"/>
-          <w:szCs w:val="28"/>
-          <w:u w:val="single"/>
-        </w:rPr>
-      </w:pPr>
-    </w:p>
-    <w:p>
-      <w:pPr>
-        <w:rPr>
-          <w:b/>
-          <w:bCs/>
-          <w:sz w:val="28"/>
-          <w:szCs w:val="28"/>
-          <w:u w:val="single"/>
-        </w:rPr>
-      </w:pPr>
-    </w:p>
-    <w:p>
-      <w:pPr>
-        <w:rPr>
-          <w:b/>
-          <w:bCs/>
-          <w:sz w:val="28"/>
-          <w:szCs w:val="28"/>
-          <w:u w:val="single"/>
-        </w:rPr>
-      </w:pPr>
-    </w:p>
-    <w:p>
-      <w:pPr>
-        <w:rPr>
-          <w:b/>
-          <w:bCs/>
-          <w:sz w:val="28"/>
-          <w:szCs w:val="28"/>
-          <w:u w:val="single"/>
-        </w:rPr>
-      </w:pPr>
-    </w:p>
-    <w:p>
-      <w:pPr>
-        <w:rPr>
-          <w:b/>
-          <w:bCs/>
-          <w:sz w:val="28"/>
-          <w:szCs w:val="28"/>
-          <w:u w:val="single"/>
-        </w:rPr>
-      </w:pPr>
-    </w:p>
-    <w:p>
-      <w:pPr>
-        <w:rPr>
-          <w:b/>
-          <w:bCs/>
-          <w:sz w:val="28"/>
-          <w:szCs w:val="28"/>
-          <w:u w:val="single"/>
-          <w:rtl/>
-        </w:rPr>
-      </w:pPr>
-      <w:r>
-        <w:rPr>
-          <w:rFonts w:hint="cs"/>
-          <w:b/>
-          <w:bCs/>
-          <w:sz w:val="28"/>
-          <w:szCs w:val="28"/>
-          <w:u w:val="single"/>
-          <w:rtl/>
-        </w:rPr>
-        <w:lastRenderedPageBreak/>
-        <w:t>תרחי</w:t>
-      </w:r>
-      <w:r>
-        <w:rPr>
-          <w:rFonts w:hint="cs"/>
-          <w:b/>
-          <w:bCs/>
-          <w:sz w:val="28"/>
-          <w:szCs w:val="28"/>
-          <w:u w:val="single"/>
-          <w:rtl/>
-        </w:rPr>
-        <w:t xml:space="preserve">ש </w:t>
-      </w:r>
-      <w:r>
-        <w:rPr>
-          <w:b/>
-          <w:bCs/>
-          <w:sz w:val="28"/>
-          <w:szCs w:val="28"/>
-          <w:u w:val="single"/>
-        </w:rPr>
-        <w:t>II.4.6</w:t>
-      </w:r>
-      <w:r>
-        <w:rPr>
-          <w:rFonts w:hint="cs"/>
-          <w:b/>
-          <w:bCs/>
-          <w:sz w:val="28"/>
-          <w:szCs w:val="28"/>
-          <w:u w:val="single"/>
-          <w:rtl/>
-        </w:rPr>
-        <w:t xml:space="preserve"> </w:t>
-      </w:r>
-      <w:r>
-        <w:rPr>
-          <w:b/>
-          <w:bCs/>
-          <w:sz w:val="28"/>
-          <w:szCs w:val="28"/>
-          <w:u w:val="single"/>
-          <w:rtl/>
-        </w:rPr>
-        <w:t>–</w:t>
-      </w:r>
-      <w:r>
-        <w:rPr>
-          <w:rFonts w:hint="cs"/>
-          <w:b/>
-          <w:bCs/>
-          <w:sz w:val="28"/>
-          <w:szCs w:val="28"/>
-          <w:u w:val="single"/>
-          <w:rtl/>
-        </w:rPr>
-        <w:t xml:space="preserve"> מינוי מנהל חנות</w:t>
-      </w:r>
-    </w:p>
-    <w:p>
-      <w:pPr>
-        <w:pStyle w:val="ListParagraph"/>
-        <w:numPr>
-          <w:ilvl w:val="0"/>
-          <w:numId w:val="49"/>
-        </w:numPr>
-        <w:rPr>
-          <w:b/>
-          <w:bCs/>
-          <w:u w:val="single"/>
-        </w:rPr>
-      </w:pPr>
-      <w:r>
-        <w:rPr>
-          <w:rFonts w:hint="cs"/>
-          <w:b/>
-          <w:bCs/>
-          <w:u w:val="single"/>
-          <w:rtl/>
-        </w:rPr>
-        <w:t>מפעילים (</w:t>
-      </w:r>
-      <w:r>
-        <w:rPr>
-          <w:b/>
-          <w:bCs/>
-          <w:u w:val="single"/>
-        </w:rPr>
-        <w:t>Actors</w:t>
-      </w:r>
-      <w:r>
-        <w:rPr>
-          <w:rFonts w:hint="cs"/>
-          <w:b/>
-          <w:bCs/>
-          <w:u w:val="single"/>
-          <w:rtl/>
-        </w:rPr>
-        <w:t>):</w:t>
-      </w:r>
-      <w:r>
-        <w:rPr>
-          <w:rFonts w:hint="cs"/>
-          <w:rtl/>
-        </w:rPr>
-        <w:t xml:space="preserve"> בעל חנות.</w:t>
-      </w:r>
-    </w:p>
-    <w:p>
-      <w:pPr>
-        <w:pStyle w:val="ListParagraph"/>
-        <w:numPr>
-          <w:ilvl w:val="0"/>
-          <w:numId w:val="49"/>
-        </w:numPr>
-        <w:rPr>
-          <w:b/>
-          <w:bCs/>
-          <w:u w:val="single"/>
-        </w:rPr>
-      </w:pPr>
-      <w:r>
-        <w:rPr>
-          <w:rFonts w:hint="cs"/>
-          <w:b/>
-          <w:bCs/>
-          <w:u w:val="single"/>
-          <w:rtl/>
-        </w:rPr>
-        <w:t>תנאי התחלה:</w:t>
-      </w:r>
-      <w:r>
-        <w:rPr>
-          <w:rFonts w:hint="cs"/>
-          <w:rtl/>
-        </w:rPr>
-        <w:t xml:space="preserve"> מנהל החנות מחובר למערכת והמנהל החדש הוא משתמש רשום במערכת. </w:t>
-      </w:r>
-      <w:r>
-        <w:rPr>
-          <w:rFonts w:hint="cs"/>
-          <w:rtl/>
-        </w:rPr>
-        <w:t>בנוסף, ה-</w:t>
-      </w:r>
-      <w:r>
-        <w:t>SessionID</w:t>
-      </w:r>
-      <w:r>
-        <w:rPr>
-          <w:rFonts w:hint="cs"/>
-          <w:rtl/>
-        </w:rPr>
-        <w:t xml:space="preserve"> תקין ומתאים.</w:t>
-      </w:r>
-    </w:p>
-    <w:p>
-      <w:pPr>
-        <w:pStyle w:val="ListParagraph"/>
-        <w:numPr>
-          <w:ilvl w:val="0"/>
-          <w:numId w:val="49"/>
-        </w:numPr>
-        <w:rPr>
-          <w:b/>
-          <w:bCs/>
-          <w:u w:val="single"/>
-        </w:rPr>
-      </w:pPr>
-      <w:r>
-        <w:rPr>
-          <w:rFonts w:hint="cs"/>
-          <w:b/>
-          <w:bCs/>
-          <w:u w:val="single"/>
-          <w:rtl/>
-        </w:rPr>
-        <w:t>פרמטרים:</w:t>
-      </w:r>
-      <w:r>
-        <w:rPr>
-          <w:rFonts w:hint="cs"/>
-          <w:rtl/>
-        </w:rPr>
-        <w:t xml:space="preserve"> אין.</w:t>
-      </w:r>
-    </w:p>
-    <w:p>
-      <w:pPr>
-        <w:pStyle w:val="ListParagraph"/>
-        <w:numPr>
-          <w:ilvl w:val="0"/>
-          <w:numId w:val="49"/>
-        </w:numPr>
-        <w:rPr>
-          <w:b/>
-          <w:bCs/>
-          <w:u w:val="single"/>
-        </w:rPr>
-      </w:pPr>
-      <w:r>
-        <w:rPr>
-          <w:rFonts w:hint="cs"/>
-          <w:b/>
-          <w:bCs/>
-          <w:u w:val="single"/>
-          <w:rtl/>
-        </w:rPr>
-        <w:t>תוצאות מצופות:</w:t>
-      </w:r>
-      <w:r>
-        <w:rPr>
-          <w:rFonts w:hint="cs"/>
-          <w:rtl/>
-        </w:rPr>
-        <w:t xml:space="preserve"> המנהל החדש נוסף כמנהל החנות.</w:t>
-      </w:r>
-    </w:p>
-    <w:p>
-      <w:pPr>
-        <w:pStyle w:val="ListParagraph"/>
-        <w:numPr>
-          <w:ilvl w:val="0"/>
-          <w:numId w:val="49"/>
-        </w:numPr>
-        <w:rPr>
-          <w:b/>
-          <w:bCs/>
-          <w:u w:val="single"/>
-        </w:rPr>
-      </w:pPr>
-      <w:r>
-        <w:rPr>
-          <w:rFonts w:hint="cs"/>
-          <w:b/>
-          <w:bCs/>
-          <w:u w:val="single"/>
-          <w:rtl/>
-        </w:rPr>
-        <w:t>סדרת פעולות (בין "מפעיל" למערכת):</w:t>
-      </w:r>
-    </w:p>
-    <w:p>
-      <w:pPr>
-        <w:pStyle w:val="ListParagraph"/>
-        <w:numPr>
-          <w:ilvl w:val="0"/>
-          <w:numId w:val="53"/>
-        </w:numPr>
-      </w:pPr>
-      <w:r>
-        <w:rPr>
-          <w:rFonts w:hint="cs"/>
-          <w:rtl/>
-        </w:rPr>
-        <w:t xml:space="preserve">(לאחר שמנהל החנות נכנס לחנות עצמה) מנהל </w:t>
-      </w:r>
-      <w:r>
-        <w:rPr>
-          <w:rFonts w:hint="cs"/>
-          <w:rtl/>
-        </w:rPr>
-        <w:t>חנות מבקש מהמערכת</w:t>
-      </w:r>
-      <w:r>
-        <w:rPr>
-          <w:rFonts w:hint="cs"/>
-          <w:rtl/>
-        </w:rPr>
-        <w:t xml:space="preserve"> הוספת מנהל</w:t>
-      </w:r>
-      <w:r>
-        <w:rPr>
-          <w:rFonts w:hint="cs"/>
-          <w:rtl/>
-        </w:rPr>
-        <w:t xml:space="preserve"> חנות חדש</w:t>
-      </w:r>
-      <w:r>
-        <w:rPr>
-          <w:rFonts w:hint="cs"/>
-          <w:rtl/>
-        </w:rPr>
-        <w:t>.</w:t>
-      </w:r>
-    </w:p>
-    <w:p>
-      <w:pPr>
-        <w:pStyle w:val="ListParagraph"/>
-        <w:numPr>
-          <w:ilvl w:val="0"/>
-          <w:numId w:val="53"/>
-        </w:numPr>
-      </w:pPr>
-      <w:r>
-        <w:rPr>
-          <w:rFonts w:hint="cs"/>
-          <w:rtl/>
-        </w:rPr>
-        <w:t xml:space="preserve">המנהל </w:t>
-      </w:r>
-      <w:r>
-        <w:rPr>
-          <w:rFonts w:hint="cs"/>
-          <w:rtl/>
-        </w:rPr>
-        <w:t>מכניס למערכת</w:t>
-      </w:r>
-      <w:r>
-        <w:rPr>
-          <w:rFonts w:hint="cs"/>
-          <w:rtl/>
-        </w:rPr>
-        <w:t xml:space="preserve"> את פרטי המנהל החדש שהוא רוצה להוסיף.</w:t>
-      </w:r>
-    </w:p>
-    <w:p>
-      <w:pPr>
-        <w:pStyle w:val="ListParagraph"/>
-        <w:numPr>
-          <w:ilvl w:val="0"/>
-          <w:numId w:val="53"/>
-        </w:numPr>
-      </w:pPr>
-      <w:r>
-        <w:rPr>
-          <w:rFonts w:hint="cs"/>
-          <w:rtl/>
-        </w:rPr>
-        <w:t>המערכת בודקת האם המנהל החדש הוא משתמש רשום במערכת ושהוא אינו כבר מנהל החנות.</w:t>
-      </w:r>
-    </w:p>
-    <w:p>
-      <w:pPr>
-        <w:pStyle w:val="ListParagraph"/>
-        <w:numPr>
-          <w:ilvl w:val="0"/>
-          <w:numId w:val="53"/>
-        </w:numPr>
-      </w:pPr>
-      <w:r>
-        <w:rPr>
-          <w:rFonts w:hint="cs"/>
-          <w:rtl/>
-        </w:rPr>
-        <w:t>המערכת בודקת שה-</w:t>
-      </w:r>
-      <w:r>
-        <w:t>SessionID</w:t>
-      </w:r>
-      <w:r>
-        <w:rPr>
-          <w:rFonts w:hint="cs"/>
-          <w:rtl/>
-        </w:rPr>
-        <w:t xml:space="preserve"> תקין ומתאים.</w:t>
-      </w:r>
-    </w:p>
-    <w:p>
-      <w:pPr>
-        <w:pStyle w:val="ListParagraph"/>
-        <w:numPr>
-          <w:ilvl w:val="0"/>
-          <w:numId w:val="53"/>
-        </w:numPr>
-      </w:pPr>
-      <w:r>
-        <w:rPr>
-          <w:rFonts w:hint="cs"/>
-          <w:rtl/>
-        </w:rPr>
-        <w:t>המערכת מוסיפה את המנהל החדש לחנות ומציגה הודעה מתאימה למשתמש.</w:t>
-      </w:r>
-    </w:p>
-    <w:p>
-      <w:pPr>
-        <w:pStyle w:val="ListParagraph"/>
-        <w:numPr>
-          <w:ilvl w:val="0"/>
-          <w:numId w:val="49"/>
-        </w:numPr>
-        <w:rPr>
-          <w:b/>
-          <w:bCs/>
-          <w:u w:val="single"/>
-          <w:rtl/>
-        </w:rPr>
-      </w:pPr>
-      <w:r>
-        <w:rPr>
-          <w:rFonts w:hint="cs"/>
-          <w:b/>
-          <w:bCs/>
-          <w:u w:val="single"/>
-          <w:rtl/>
-        </w:rPr>
-        <w:t>תרשים:</w:t>
-      </w:r>
-    </w:p>
-    <w:p>
-      <w:pPr>
-        <w:rPr>
-          <w:rtl/>
-        </w:rPr>
-      </w:pPr>
-      <w:r>
-        <w:rPr>
-          <w:rFonts w:cs="Arial"/>
-          <w:rtl/>
-        </w:rPr>
-        <w:drawing>
-          <wp:inline distT="0" distB="0" distL="0" distR="0" wp14:anchorId="5B7B5128" wp14:editId="1F03C262">
-            <wp:extent cx="5274310" cy="2131060"/>
-            <wp:effectExtent l="0" t="0" r="2540" b="2540"/>
-            <wp:docPr id="32" name="Picture 32" descr="Diagram&#10;&#10;Description automatically generated"/>
-            <wp:cNvGraphicFramePr>
-              <a:graphicFrameLocks xmlns:a="http://schemas.openxmlformats.org/drawingml/2006/main" noChangeAspect="1"/>
-            </wp:cNvGraphicFramePr>
-            <a:graphic xmlns:a="http://schemas.openxmlformats.org/drawingml/2006/main">
-              <a:graphicData uri="http://schemas.openxmlformats.org/drawingml/2006/picture">
-                <pic:pic xmlns:pic="http://schemas.openxmlformats.org/drawingml/2006/picture">
-                  <pic:nvPicPr>
-                    <pic:cNvPr id="32" name="Picture 32" descr="Diagram&#10;&#10;Description automatically generated"/>
-                    <pic:cNvPicPr/>
-                  </pic:nvPicPr>
-                  <pic:blipFill>
-                    <a:blip r:embed="rId24"/>
-                    <a:stretch>
-                      <a:fillRect/>
-                    </a:stretch>
-                  </pic:blipFill>
-                  <pic:spPr>
-                    <a:xfrm>
-                      <a:off x="0" y="0"/>
-                      <a:ext cx="5274310" cy="2131060"/>
+                      <a:ext cx="5274310" cy="2113915"/>
                     </a:xfrm>
                     <a:prstGeom prst="rect">
                       <a:avLst/>
@@ -15081,6 +14274,7 @@
       <w:r>
         <w:rPr>
           <w:rFonts w:cs="Arial"/>
+          <w:noProof/>
           <w:rtl/>
         </w:rPr>
         <w:drawing>
@@ -15099,7 +14293,7 @@
                     <pic:cNvPicPr/>
                   </pic:nvPicPr>
                   <pic:blipFill>
-                    <a:blip r:embed="rId25"/>
+                    <a:blip r:embed="rId24"/>
                     <a:stretch>
                       <a:fillRect/>
                     </a:stretch>
@@ -15145,7 +14339,6 @@
     <w:p>
       <w:pPr>
         <w:rPr>
-          <w:rFonts w:hint="cs"/>
           <w:rtl/>
         </w:rPr>
       </w:pPr>
@@ -15590,6 +14783,7 @@
       <w:r>
         <w:rPr>
           <w:rFonts w:cs="Arial"/>
+          <w:noProof/>
           <w:rtl/>
         </w:rPr>
         <w:drawing>
@@ -15608,7 +14802,7 @@
                     <pic:cNvPicPr/>
                   </pic:nvPicPr>
                   <pic:blipFill>
-                    <a:blip r:embed="rId26"/>
+                    <a:blip r:embed="rId25"/>
                     <a:stretch>
                       <a:fillRect/>
                     </a:stretch>
@@ -16202,6 +15396,7 @@
       <w:r>
         <w:rPr>
           <w:rFonts w:cs="Arial"/>
+          <w:noProof/>
           <w:rtl/>
         </w:rPr>
         <w:drawing>
@@ -16220,7 +15415,7 @@
                     <pic:cNvPicPr/>
                   </pic:nvPicPr>
                   <pic:blipFill>
-                    <a:blip r:embed="rId27"/>
+                    <a:blip r:embed="rId26"/>
                     <a:stretch>
                       <a:fillRect/>
                     </a:stretch>
@@ -16575,14 +15770,7 @@
           <w:rFonts w:hint="cs"/>
           <w:rtl/>
         </w:rPr>
-        <w:t xml:space="preserve"> וגם</w:t>
-      </w:r>
-      <w:r>
-        <w:rPr>
-          <w:rFonts w:hint="cs"/>
-          <w:rtl/>
-        </w:rPr>
-        <w:t xml:space="preserve"> ה-</w:t>
+        <w:t xml:space="preserve"> וגם ה-</w:t>
       </w:r>
       <w:r>
         <w:t>SessionID</w:t>
@@ -16810,6 +15998,7 @@
       <w:r>
         <w:rPr>
           <w:rFonts w:cs="Arial"/>
+          <w:noProof/>
           <w:rtl/>
         </w:rPr>
         <w:drawing>
@@ -16828,7 +16017,7 @@
                     <pic:cNvPicPr/>
                   </pic:nvPicPr>
                   <pic:blipFill>
-                    <a:blip r:embed="rId28"/>
+                    <a:blip r:embed="rId27"/>
                     <a:stretch>
                       <a:fillRect/>
                     </a:stretch>
@@ -17233,14 +16422,7 @@
           <w:rFonts w:hint="cs"/>
           <w:rtl/>
         </w:rPr>
-        <w:t xml:space="preserve"> וגם</w:t>
-      </w:r>
-      <w:r>
-        <w:rPr>
-          <w:rFonts w:hint="cs"/>
-          <w:rtl/>
-        </w:rPr>
-        <w:t xml:space="preserve"> ה-</w:t>
+        <w:t xml:space="preserve"> וגם ה-</w:t>
       </w:r>
       <w:r>
         <w:t>SessionID</w:t>
@@ -17454,6 +16636,7 @@
       <w:r>
         <w:rPr>
           <w:rFonts w:cs="Arial"/>
+          <w:noProof/>
           <w:rtl/>
         </w:rPr>
         <w:drawing>
@@ -17472,7 +16655,7 @@
                     <pic:cNvPicPr/>
                   </pic:nvPicPr>
                   <pic:blipFill>
-                    <a:blip r:embed="rId29"/>
+                    <a:blip r:embed="rId28"/>
                     <a:stretch>
                       <a:fillRect/>
                     </a:stretch>
@@ -17906,14 +17089,7 @@
           <w:rFonts w:hint="cs"/>
           <w:rtl/>
         </w:rPr>
-        <w:t xml:space="preserve"> וגם </w:t>
-      </w:r>
-      <w:r>
-        <w:rPr>
-          <w:rFonts w:hint="cs"/>
-          <w:rtl/>
-        </w:rPr>
-        <w:t>ה-</w:t>
+        <w:t xml:space="preserve"> וגם ה-</w:t>
       </w:r>
       <w:r>
         <w:t>SessionID</w:t>
@@ -18184,6 +17360,7 @@
           <w:rFonts w:cs="Arial"/>
           <w:b/>
           <w:bCs/>
+          <w:noProof/>
           <w:sz w:val="28"/>
           <w:szCs w:val="28"/>
           <w:rtl/>
@@ -18204,7 +17381,7 @@
                     <pic:cNvPicPr/>
                   </pic:nvPicPr>
                   <pic:blipFill>
-                    <a:blip r:embed="rId30"/>
+                    <a:blip r:embed="rId29"/>
                     <a:stretch>
                       <a:fillRect/>
                     </a:stretch>
@@ -18630,14 +17807,7 @@
           <w:rFonts w:hint="cs"/>
           <w:rtl/>
         </w:rPr>
-        <w:t xml:space="preserve"> </w:t>
-      </w:r>
-      <w:r>
-        <w:rPr>
-          <w:rFonts w:hint="cs"/>
-          <w:rtl/>
-        </w:rPr>
-        <w:t>בנוסף, ה-</w:t>
+        <w:t xml:space="preserve"> בנוסף, ה-</w:t>
       </w:r>
       <w:r>
         <w:t>SessionID</w:t>
@@ -18884,10 +18054,10 @@
           <w:rtl/>
         </w:rPr>
         <w:drawing>
-          <wp:inline distT="0" distB="0" distL="0" distR="0" wp14:anchorId="488DADBF" wp14:editId="1EDD7C99">
-            <wp:extent cx="5274310" cy="2204085"/>
-            <wp:effectExtent l="0" t="0" r="2540" b="5715"/>
-            <wp:docPr id="55" name="Picture 55" descr="Diagram&#10;&#10;Description automatically generated"/>
+          <wp:inline distT="0" distB="0" distL="0" distR="0" wp14:anchorId="6BBE4D87" wp14:editId="061540F9">
+            <wp:extent cx="5274310" cy="2266950"/>
+            <wp:effectExtent l="0" t="0" r="2540" b="0"/>
+            <wp:docPr id="22" name="Picture 22" descr="Diagram&#10;&#10;Description automatically generated"/>
             <wp:cNvGraphicFramePr>
               <a:graphicFrameLocks xmlns:a="http://schemas.openxmlformats.org/drawingml/2006/main" noChangeAspect="1"/>
             </wp:cNvGraphicFramePr>
@@ -18895,11 +18065,11 @@
               <a:graphicData uri="http://schemas.openxmlformats.org/drawingml/2006/picture">
                 <pic:pic xmlns:pic="http://schemas.openxmlformats.org/drawingml/2006/picture">
                   <pic:nvPicPr>
-                    <pic:cNvPr id="55" name="Picture 55" descr="Diagram&#10;&#10;Description automatically generated"/>
+                    <pic:cNvPr id="22" name="Picture 22" descr="Diagram&#10;&#10;Description automatically generated"/>
                     <pic:cNvPicPr/>
                   </pic:nvPicPr>
                   <pic:blipFill>
-                    <a:blip r:embed="rId31"/>
+                    <a:blip r:embed="rId30"/>
                     <a:stretch>
                       <a:fillRect/>
                     </a:stretch>
@@ -18907,7 +18077,7 @@
                   <pic:spPr>
                     <a:xfrm>
                       <a:off x="0" y="0"/>
-                      <a:ext cx="5274310" cy="2204085"/>
+                      <a:ext cx="5274310" cy="2266950"/>
                     </a:xfrm>
                     <a:prstGeom prst="rect">
                       <a:avLst/>

</xml_diff>